<commit_message>
Update RepQuest Project Proposal.docx
</commit_message>
<xml_diff>
--- a/Documents/RepQuest Project Proposal.docx
+++ b/Documents/RepQuest Project Proposal.docx
@@ -49,7 +49,7 @@
           <wp:inline distB="114300" distT="114300" distL="114300" distR="114300">
             <wp:extent cx="5916349" cy="104775"/>
             <wp:effectExtent b="0" l="0" r="0" t="0"/>
-            <wp:docPr descr="horizontal line" id="1" name="image1.png"/>
+            <wp:docPr descr="horizontal line" id="2" name="image1.png"/>
             <a:graphic>
               <a:graphicData uri="http://schemas.openxmlformats.org/drawingml/2006/picture">
                 <pic:pic>
@@ -58,7 +58,7 @@
                     <pic:cNvPicPr preferRelativeResize="0"/>
                   </pic:nvPicPr>
                   <pic:blipFill>
-                    <a:blip r:embed="rId6"/>
+                    <a:blip r:embed="rId7"/>
                     <a:srcRect b="-35184" l="0" r="0" t="0"/>
                     <a:stretch>
                       <a:fillRect/>
@@ -106,7 +106,7 @@
           <wp:inline distB="114300" distT="114300" distL="114300" distR="114300">
             <wp:extent cx="5910263" cy="3940175"/>
             <wp:effectExtent b="0" l="0" r="0" t="0"/>
-            <wp:docPr descr="Placeholder image" id="2" name="image2.jpg"/>
+            <wp:docPr descr="Placeholder image" id="1" name="image2.jpg"/>
             <a:graphic>
               <a:graphicData uri="http://schemas.openxmlformats.org/drawingml/2006/picture">
                 <pic:pic>
@@ -115,7 +115,7 @@
                     <pic:cNvPicPr preferRelativeResize="0"/>
                   </pic:nvPicPr>
                   <pic:blipFill>
-                    <a:blip r:embed="rId7"/>
+                    <a:blip r:embed="rId8"/>
                     <a:srcRect b="0" l="0" r="0" t="0"/>
                     <a:stretch>
                       <a:fillRect/>
@@ -683,7 +683,488 @@
           <w:szCs w:val="24"/>
           <w:rtl w:val="0"/>
         </w:rPr>
+        <w:t xml:space="preserve">Determine the number of sets</w:t>
+      </w:r>
+    </w:p>
+    <w:p>
+      <w:pPr>
+        <w:numPr>
+          <w:ilvl w:val="1"/>
+          <w:numId w:val="2"/>
+        </w:numPr>
+        <w:spacing w:before="120" w:line="240" w:lineRule="auto"/>
+        <w:ind w:left="1440" w:hanging="360"/>
+        <w:rPr>
+          <w:rFonts w:ascii="Open Sans" w:cs="Open Sans" w:eastAsia="Open Sans" w:hAnsi="Open Sans"/>
+          <w:color w:val="695d46"/>
+          <w:sz w:val="24"/>
+          <w:szCs w:val="24"/>
+          <w:u w:val="none"/>
+        </w:rPr>
+      </w:pPr>
+      <w:r>
+        <w:rPr>
+          <w:rFonts w:ascii="Open Sans" w:cs="Open Sans" w:eastAsia="Open Sans" w:hAnsi="Open Sans"/>
+          <w:color w:val="695d46"/>
+          <w:sz w:val="24"/>
+          <w:szCs w:val="24"/>
+          <w:rtl w:val="0"/>
+        </w:rPr>
         <w:t xml:space="preserve">Set the rest period between sets of the exercise</w:t>
+      </w:r>
+    </w:p>
+    <w:p>
+      <w:pPr>
+        <w:numPr>
+          <w:ilvl w:val="1"/>
+          <w:numId w:val="2"/>
+        </w:numPr>
+        <w:spacing w:before="120" w:line="240" w:lineRule="auto"/>
+        <w:ind w:left="1440" w:hanging="360"/>
+        <w:rPr>
+          <w:rFonts w:ascii="Open Sans" w:cs="Open Sans" w:eastAsia="Open Sans" w:hAnsi="Open Sans"/>
+          <w:color w:val="695d46"/>
+          <w:sz w:val="24"/>
+          <w:szCs w:val="24"/>
+          <w:u w:val="none"/>
+        </w:rPr>
+      </w:pPr>
+      <w:r>
+        <w:rPr>
+          <w:rFonts w:ascii="Open Sans" w:cs="Open Sans" w:eastAsia="Open Sans" w:hAnsi="Open Sans"/>
+          <w:color w:val="695d46"/>
+          <w:sz w:val="24"/>
+          <w:szCs w:val="24"/>
+          <w:rtl w:val="0"/>
+        </w:rPr>
+        <w:t xml:space="preserve">Save the custom workout to be used as a template to track future workout sessions.</w:t>
+      </w:r>
+    </w:p>
+    <w:p>
+      <w:pPr>
+        <w:numPr>
+          <w:ilvl w:val="0"/>
+          <w:numId w:val="2"/>
+        </w:numPr>
+        <w:spacing w:before="120" w:line="240" w:lineRule="auto"/>
+        <w:ind w:left="720" w:hanging="360"/>
+        <w:rPr>
+          <w:rFonts w:ascii="Open Sans" w:cs="Open Sans" w:eastAsia="Open Sans" w:hAnsi="Open Sans"/>
+          <w:color w:val="695d46"/>
+          <w:sz w:val="24"/>
+          <w:szCs w:val="24"/>
+          <w:u w:val="none"/>
+        </w:rPr>
+      </w:pPr>
+      <w:r>
+        <w:rPr>
+          <w:rFonts w:ascii="Open Sans" w:cs="Open Sans" w:eastAsia="Open Sans" w:hAnsi="Open Sans"/>
+          <w:color w:val="695d46"/>
+          <w:sz w:val="24"/>
+          <w:szCs w:val="24"/>
+          <w:rtl w:val="0"/>
+        </w:rPr>
+        <w:t xml:space="preserve">The user will be able to track their workout in real time with the ability to:</w:t>
+      </w:r>
+    </w:p>
+    <w:p>
+      <w:pPr>
+        <w:numPr>
+          <w:ilvl w:val="1"/>
+          <w:numId w:val="2"/>
+        </w:numPr>
+        <w:spacing w:before="120" w:line="240" w:lineRule="auto"/>
+        <w:ind w:left="1440" w:hanging="360"/>
+        <w:rPr>
+          <w:rFonts w:ascii="Open Sans" w:cs="Open Sans" w:eastAsia="Open Sans" w:hAnsi="Open Sans"/>
+          <w:color w:val="695d46"/>
+          <w:sz w:val="24"/>
+          <w:szCs w:val="24"/>
+          <w:u w:val="none"/>
+        </w:rPr>
+      </w:pPr>
+      <w:r>
+        <w:rPr>
+          <w:rFonts w:ascii="Open Sans" w:cs="Open Sans" w:eastAsia="Open Sans" w:hAnsi="Open Sans"/>
+          <w:color w:val="695d46"/>
+          <w:sz w:val="24"/>
+          <w:szCs w:val="24"/>
+          <w:rtl w:val="0"/>
+        </w:rPr>
+        <w:t xml:space="preserve">Mark the completion of a set with a single tap</w:t>
+      </w:r>
+    </w:p>
+    <w:p>
+      <w:pPr>
+        <w:numPr>
+          <w:ilvl w:val="2"/>
+          <w:numId w:val="2"/>
+        </w:numPr>
+        <w:spacing w:before="120" w:line="240" w:lineRule="auto"/>
+        <w:ind w:left="2160" w:hanging="360"/>
+        <w:rPr>
+          <w:rFonts w:ascii="Open Sans" w:cs="Open Sans" w:eastAsia="Open Sans" w:hAnsi="Open Sans"/>
+          <w:color w:val="695d46"/>
+          <w:sz w:val="24"/>
+          <w:szCs w:val="24"/>
+          <w:u w:val="none"/>
+        </w:rPr>
+      </w:pPr>
+      <w:r>
+        <w:rPr>
+          <w:rFonts w:ascii="Open Sans" w:cs="Open Sans" w:eastAsia="Open Sans" w:hAnsi="Open Sans"/>
+          <w:color w:val="695d46"/>
+          <w:sz w:val="24"/>
+          <w:szCs w:val="24"/>
+          <w:rtl w:val="0"/>
+        </w:rPr>
+        <w:t xml:space="preserve">The user will receive haptic feedback upon this gesture</w:t>
+      </w:r>
+    </w:p>
+    <w:p>
+      <w:pPr>
+        <w:numPr>
+          <w:ilvl w:val="2"/>
+          <w:numId w:val="2"/>
+        </w:numPr>
+        <w:spacing w:before="120" w:line="240" w:lineRule="auto"/>
+        <w:ind w:left="2160" w:hanging="360"/>
+        <w:rPr>
+          <w:rFonts w:ascii="Open Sans" w:cs="Open Sans" w:eastAsia="Open Sans" w:hAnsi="Open Sans"/>
+          <w:color w:val="695d46"/>
+          <w:sz w:val="24"/>
+          <w:szCs w:val="24"/>
+          <w:u w:val="none"/>
+        </w:rPr>
+      </w:pPr>
+      <w:r>
+        <w:rPr>
+          <w:rFonts w:ascii="Open Sans" w:cs="Open Sans" w:eastAsia="Open Sans" w:hAnsi="Open Sans"/>
+          <w:color w:val="695d46"/>
+          <w:sz w:val="24"/>
+          <w:szCs w:val="24"/>
+          <w:rtl w:val="0"/>
+        </w:rPr>
+        <w:t xml:space="preserve">More than one tap will allow the user to decrease the number of reps actually completed</w:t>
+      </w:r>
+    </w:p>
+    <w:p>
+      <w:pPr>
+        <w:numPr>
+          <w:ilvl w:val="1"/>
+          <w:numId w:val="2"/>
+        </w:numPr>
+        <w:spacing w:before="120" w:line="240" w:lineRule="auto"/>
+        <w:ind w:left="1440" w:hanging="360"/>
+        <w:rPr>
+          <w:rFonts w:ascii="Open Sans" w:cs="Open Sans" w:eastAsia="Open Sans" w:hAnsi="Open Sans"/>
+          <w:color w:val="695d46"/>
+          <w:sz w:val="24"/>
+          <w:szCs w:val="24"/>
+          <w:u w:val="none"/>
+        </w:rPr>
+      </w:pPr>
+      <w:r>
+        <w:rPr>
+          <w:rFonts w:ascii="Open Sans" w:cs="Open Sans" w:eastAsia="Open Sans" w:hAnsi="Open Sans"/>
+          <w:color w:val="695d46"/>
+          <w:sz w:val="24"/>
+          <w:szCs w:val="24"/>
+          <w:rtl w:val="0"/>
+        </w:rPr>
+        <w:t xml:space="preserve">Track their rest period with a rest timer that will automatically begin once a set is marked complete</w:t>
+      </w:r>
+    </w:p>
+    <w:p>
+      <w:pPr>
+        <w:numPr>
+          <w:ilvl w:val="2"/>
+          <w:numId w:val="2"/>
+        </w:numPr>
+        <w:spacing w:before="120" w:line="240" w:lineRule="auto"/>
+        <w:ind w:left="2160" w:hanging="360"/>
+        <w:rPr>
+          <w:rFonts w:ascii="Open Sans" w:cs="Open Sans" w:eastAsia="Open Sans" w:hAnsi="Open Sans"/>
+          <w:color w:val="695d46"/>
+          <w:sz w:val="24"/>
+          <w:szCs w:val="24"/>
+          <w:u w:val="none"/>
+        </w:rPr>
+      </w:pPr>
+      <w:r>
+        <w:rPr>
+          <w:rFonts w:ascii="Open Sans" w:cs="Open Sans" w:eastAsia="Open Sans" w:hAnsi="Open Sans"/>
+          <w:color w:val="695d46"/>
+          <w:sz w:val="24"/>
+          <w:szCs w:val="24"/>
+          <w:rtl w:val="0"/>
+        </w:rPr>
+        <w:t xml:space="preserve">The timer will continue to run even if the user switches views or the app is running in the background</w:t>
+      </w:r>
+    </w:p>
+    <w:p>
+      <w:pPr>
+        <w:numPr>
+          <w:ilvl w:val="2"/>
+          <w:numId w:val="2"/>
+        </w:numPr>
+        <w:spacing w:before="120" w:line="240" w:lineRule="auto"/>
+        <w:ind w:left="2160" w:hanging="360"/>
+        <w:rPr>
+          <w:rFonts w:ascii="Open Sans" w:cs="Open Sans" w:eastAsia="Open Sans" w:hAnsi="Open Sans"/>
+          <w:color w:val="695d46"/>
+          <w:sz w:val="24"/>
+          <w:szCs w:val="24"/>
+          <w:u w:val="none"/>
+        </w:rPr>
+      </w:pPr>
+      <w:r>
+        <w:rPr>
+          <w:rFonts w:ascii="Open Sans" w:cs="Open Sans" w:eastAsia="Open Sans" w:hAnsi="Open Sans"/>
+          <w:color w:val="695d46"/>
+          <w:sz w:val="24"/>
+          <w:szCs w:val="24"/>
+          <w:rtl w:val="0"/>
+        </w:rPr>
+        <w:t xml:space="preserve">Upon completion of the timer, the user will hear a chime and receive haptic feedback to notify them the timer is done.</w:t>
+      </w:r>
+    </w:p>
+    <w:p>
+      <w:pPr>
+        <w:numPr>
+          <w:ilvl w:val="2"/>
+          <w:numId w:val="2"/>
+        </w:numPr>
+        <w:spacing w:before="120" w:line="240" w:lineRule="auto"/>
+        <w:ind w:left="2160" w:hanging="360"/>
+        <w:rPr>
+          <w:rFonts w:ascii="Open Sans" w:cs="Open Sans" w:eastAsia="Open Sans" w:hAnsi="Open Sans"/>
+          <w:color w:val="695d46"/>
+          <w:sz w:val="24"/>
+          <w:szCs w:val="24"/>
+          <w:u w:val="none"/>
+        </w:rPr>
+      </w:pPr>
+      <w:r>
+        <w:rPr>
+          <w:rFonts w:ascii="Open Sans" w:cs="Open Sans" w:eastAsia="Open Sans" w:hAnsi="Open Sans"/>
+          <w:color w:val="695d46"/>
+          <w:sz w:val="24"/>
+          <w:szCs w:val="24"/>
+          <w:rtl w:val="0"/>
+        </w:rPr>
+        <w:t xml:space="preserve">The user will be able to start, pause, resume, and skip rest timers, with optional vibration or sound cues.</w:t>
+      </w:r>
+    </w:p>
+    <w:p>
+      <w:pPr>
+        <w:numPr>
+          <w:ilvl w:val="1"/>
+          <w:numId w:val="2"/>
+        </w:numPr>
+        <w:spacing w:before="120" w:line="240" w:lineRule="auto"/>
+        <w:ind w:left="1440" w:hanging="360"/>
+        <w:rPr>
+          <w:rFonts w:ascii="Open Sans" w:cs="Open Sans" w:eastAsia="Open Sans" w:hAnsi="Open Sans"/>
+          <w:color w:val="695d46"/>
+          <w:sz w:val="24"/>
+          <w:szCs w:val="24"/>
+          <w:u w:val="none"/>
+        </w:rPr>
+      </w:pPr>
+      <w:r>
+        <w:rPr>
+          <w:rFonts w:ascii="Open Sans" w:cs="Open Sans" w:eastAsia="Open Sans" w:hAnsi="Open Sans"/>
+          <w:color w:val="695d46"/>
+          <w:sz w:val="24"/>
+          <w:szCs w:val="24"/>
+          <w:rtl w:val="0"/>
+        </w:rPr>
+        <w:t xml:space="preserve">Add notes to be saved with the workout.</w:t>
+      </w:r>
+    </w:p>
+    <w:p>
+      <w:pPr>
+        <w:numPr>
+          <w:ilvl w:val="1"/>
+          <w:numId w:val="2"/>
+        </w:numPr>
+        <w:spacing w:before="120" w:line="240" w:lineRule="auto"/>
+        <w:ind w:left="1440" w:hanging="360"/>
+        <w:rPr>
+          <w:rFonts w:ascii="Open Sans" w:cs="Open Sans" w:eastAsia="Open Sans" w:hAnsi="Open Sans"/>
+          <w:color w:val="695d46"/>
+          <w:sz w:val="24"/>
+          <w:szCs w:val="24"/>
+          <w:u w:val="none"/>
+        </w:rPr>
+      </w:pPr>
+      <w:r>
+        <w:rPr>
+          <w:rFonts w:ascii="Open Sans" w:cs="Open Sans" w:eastAsia="Open Sans" w:hAnsi="Open Sans"/>
+          <w:color w:val="695d46"/>
+          <w:sz w:val="24"/>
+          <w:szCs w:val="24"/>
+          <w:rtl w:val="0"/>
+        </w:rPr>
+        <w:t xml:space="preserve">Record bodyweight to be saved with the workout</w:t>
+      </w:r>
+    </w:p>
+    <w:p>
+      <w:pPr>
+        <w:numPr>
+          <w:ilvl w:val="1"/>
+          <w:numId w:val="2"/>
+        </w:numPr>
+        <w:spacing w:before="120" w:line="240" w:lineRule="auto"/>
+        <w:ind w:left="1440" w:hanging="360"/>
+        <w:rPr>
+          <w:rFonts w:ascii="Open Sans" w:cs="Open Sans" w:eastAsia="Open Sans" w:hAnsi="Open Sans"/>
+          <w:color w:val="695d46"/>
+          <w:sz w:val="24"/>
+          <w:szCs w:val="24"/>
+          <w:u w:val="none"/>
+        </w:rPr>
+      </w:pPr>
+      <w:r>
+        <w:rPr>
+          <w:rFonts w:ascii="Open Sans" w:cs="Open Sans" w:eastAsia="Open Sans" w:hAnsi="Open Sans"/>
+          <w:color w:val="695d46"/>
+          <w:sz w:val="24"/>
+          <w:szCs w:val="24"/>
+          <w:rtl w:val="0"/>
+        </w:rPr>
+        <w:t xml:space="preserve">Mark the workout as “Finished” at any time during the workout.</w:t>
+      </w:r>
+    </w:p>
+    <w:p>
+      <w:pPr>
+        <w:numPr>
+          <w:ilvl w:val="0"/>
+          <w:numId w:val="2"/>
+        </w:numPr>
+        <w:spacing w:before="120" w:line="240" w:lineRule="auto"/>
+        <w:ind w:left="720" w:hanging="360"/>
+        <w:rPr>
+          <w:rFonts w:ascii="Open Sans" w:cs="Open Sans" w:eastAsia="Open Sans" w:hAnsi="Open Sans"/>
+          <w:color w:val="695d46"/>
+          <w:sz w:val="24"/>
+          <w:szCs w:val="24"/>
+          <w:u w:val="none"/>
+        </w:rPr>
+      </w:pPr>
+      <w:r>
+        <w:rPr>
+          <w:rFonts w:ascii="Open Sans" w:cs="Open Sans" w:eastAsia="Open Sans" w:hAnsi="Open Sans"/>
+          <w:color w:val="695d46"/>
+          <w:sz w:val="24"/>
+          <w:szCs w:val="24"/>
+          <w:rtl w:val="0"/>
+        </w:rPr>
+        <w:t xml:space="preserve">The user will be able to set default units in the settings menu.</w:t>
+      </w:r>
+    </w:p>
+    <w:p>
+      <w:pPr>
+        <w:numPr>
+          <w:ilvl w:val="0"/>
+          <w:numId w:val="2"/>
+        </w:numPr>
+        <w:spacing w:before="120" w:line="240" w:lineRule="auto"/>
+        <w:ind w:left="720" w:hanging="360"/>
+        <w:rPr>
+          <w:rFonts w:ascii="Open Sans" w:cs="Open Sans" w:eastAsia="Open Sans" w:hAnsi="Open Sans"/>
+          <w:color w:val="695d46"/>
+          <w:sz w:val="24"/>
+          <w:szCs w:val="24"/>
+          <w:u w:val="none"/>
+        </w:rPr>
+      </w:pPr>
+      <w:r>
+        <w:rPr>
+          <w:rFonts w:ascii="Open Sans" w:cs="Open Sans" w:eastAsia="Open Sans" w:hAnsi="Open Sans"/>
+          <w:color w:val="695d46"/>
+          <w:sz w:val="24"/>
+          <w:szCs w:val="24"/>
+          <w:rtl w:val="0"/>
+        </w:rPr>
+        <w:t xml:space="preserve">The user will be able to earn experience points for completing sessions, maintaining streaks, and achieving PRs.</w:t>
+      </w:r>
+    </w:p>
+    <w:p>
+      <w:pPr>
+        <w:numPr>
+          <w:ilvl w:val="1"/>
+          <w:numId w:val="2"/>
+        </w:numPr>
+        <w:spacing w:before="120" w:line="240" w:lineRule="auto"/>
+        <w:ind w:left="1440" w:hanging="360"/>
+        <w:rPr>
+          <w:rFonts w:ascii="Open Sans" w:cs="Open Sans" w:eastAsia="Open Sans" w:hAnsi="Open Sans"/>
+          <w:color w:val="695d46"/>
+          <w:sz w:val="24"/>
+          <w:szCs w:val="24"/>
+          <w:u w:val="none"/>
+        </w:rPr>
+      </w:pPr>
+      <w:r>
+        <w:rPr>
+          <w:rFonts w:ascii="Open Sans" w:cs="Open Sans" w:eastAsia="Open Sans" w:hAnsi="Open Sans"/>
+          <w:color w:val="695d46"/>
+          <w:sz w:val="24"/>
+          <w:szCs w:val="24"/>
+          <w:rtl w:val="0"/>
+        </w:rPr>
+        <w:t xml:space="preserve">Experience points will be used to level up and unlock milestone badges that celebrate consistency and progress.</w:t>
+      </w:r>
+    </w:p>
+    <w:p>
+      <w:pPr>
+        <w:numPr>
+          <w:ilvl w:val="1"/>
+          <w:numId w:val="2"/>
+        </w:numPr>
+        <w:spacing w:before="120" w:line="240" w:lineRule="auto"/>
+        <w:ind w:left="1440" w:hanging="360"/>
+        <w:rPr>
+          <w:rFonts w:ascii="Open Sans" w:cs="Open Sans" w:eastAsia="Open Sans" w:hAnsi="Open Sans"/>
+          <w:color w:val="695d46"/>
+          <w:sz w:val="24"/>
+          <w:szCs w:val="24"/>
+          <w:u w:val="none"/>
+        </w:rPr>
+      </w:pPr>
+      <w:r>
+        <w:rPr>
+          <w:rFonts w:ascii="Open Sans" w:cs="Open Sans" w:eastAsia="Open Sans" w:hAnsi="Open Sans"/>
+          <w:color w:val="695d46"/>
+          <w:sz w:val="24"/>
+          <w:szCs w:val="24"/>
+          <w:rtl w:val="0"/>
+        </w:rPr>
+        <w:t xml:space="preserve">Breaking their own goal will be incentivized to the user by offering a bonus challenge, slightly higher than their last PR.</w:t>
+      </w:r>
+    </w:p>
+    <w:p>
+      <w:pPr>
+        <w:numPr>
+          <w:ilvl w:val="0"/>
+          <w:numId w:val="2"/>
+        </w:numPr>
+        <w:spacing w:before="120" w:line="240" w:lineRule="auto"/>
+        <w:ind w:left="720" w:hanging="360"/>
+        <w:rPr>
+          <w:rFonts w:ascii="Open Sans" w:cs="Open Sans" w:eastAsia="Open Sans" w:hAnsi="Open Sans"/>
+          <w:color w:val="695d46"/>
+          <w:sz w:val="24"/>
+          <w:szCs w:val="24"/>
+          <w:u w:val="none"/>
+        </w:rPr>
+      </w:pPr>
+      <w:r>
+        <w:rPr>
+          <w:rtl w:val="0"/>
+        </w:rPr>
       </w:r>
     </w:p>
     <w:p>
@@ -705,7 +1186,7 @@
       <w:pPr>
         <w:numPr>
           <w:ilvl w:val="0"/>
-          <w:numId w:val="6"/>
+          <w:numId w:val="8"/>
         </w:numPr>
         <w:spacing w:before="120" w:line="240" w:lineRule="auto"/>
         <w:ind w:left="720" w:hanging="360"/>
@@ -724,14 +1205,41 @@
           <w:szCs w:val="24"/>
           <w:rtl w:val="0"/>
         </w:rPr>
-        <w:t xml:space="preserve">Lorem ipsum dolor sit amet, consectetuer adipiscing elit</w:t>
+        <w:t xml:space="preserve">The user may have the ability to play a small mini-game during rest periods between sets. Some examples include:</w:t>
+      </w:r>
+    </w:p>
+    <w:p>
+      <w:pPr>
+        <w:numPr>
+          <w:ilvl w:val="1"/>
+          <w:numId w:val="8"/>
+        </w:numPr>
+        <w:spacing w:before="120" w:line="240" w:lineRule="auto"/>
+        <w:ind w:left="1440" w:hanging="360"/>
+        <w:rPr>
+          <w:rFonts w:ascii="Open Sans" w:cs="Open Sans" w:eastAsia="Open Sans" w:hAnsi="Open Sans"/>
+          <w:color w:val="695d46"/>
+          <w:sz w:val="24"/>
+          <w:szCs w:val="24"/>
+          <w:u w:val="none"/>
+        </w:rPr>
+      </w:pPr>
+      <w:r>
+        <w:rPr>
+          <w:rFonts w:ascii="Open Sans" w:cs="Open Sans" w:eastAsia="Open Sans" w:hAnsi="Open Sans"/>
+          <w:color w:val="695d46"/>
+          <w:sz w:val="24"/>
+          <w:szCs w:val="24"/>
+          <w:rtl w:val="0"/>
+        </w:rPr>
+        <w:t xml:space="preserve">A small color game where the goal is to turn every tile on a board into the same color. Select a color and tap a tile to turn every connecting tile of the same color to the selected color. Turn the board into the specified goal color to win.</w:t>
       </w:r>
     </w:p>
     <w:p>
       <w:pPr>
         <w:numPr>
           <w:ilvl w:val="0"/>
-          <w:numId w:val="6"/>
+          <w:numId w:val="8"/>
         </w:numPr>
         <w:spacing w:before="120" w:line="240" w:lineRule="auto"/>
         <w:ind w:left="720" w:hanging="360"/>
@@ -740,17 +1248,153 @@
           <w:color w:val="695d46"/>
           <w:sz w:val="24"/>
           <w:szCs w:val="24"/>
-        </w:rPr>
-      </w:pPr>
-      <w:r>
-        <w:rPr>
-          <w:rFonts w:ascii="Open Sans" w:cs="Open Sans" w:eastAsia="Open Sans" w:hAnsi="Open Sans"/>
-          <w:color w:val="695d46"/>
-          <w:sz w:val="24"/>
-          <w:szCs w:val="24"/>
-          <w:rtl w:val="0"/>
-        </w:rPr>
-        <w:t xml:space="preserve">Sed diam nonummy nibh euismod tincidunt ut laoreet dolore magna aliquam erat volutpat.</w:t>
+          <w:u w:val="none"/>
+        </w:rPr>
+      </w:pPr>
+      <w:r>
+        <w:rPr>
+          <w:rFonts w:ascii="Open Sans" w:cs="Open Sans" w:eastAsia="Open Sans" w:hAnsi="Open Sans"/>
+          <w:color w:val="695d46"/>
+          <w:sz w:val="24"/>
+          <w:szCs w:val="24"/>
+          <w:rtl w:val="0"/>
+        </w:rPr>
+        <w:t xml:space="preserve">The user may have the ability to change the appearance of the app from light mode and dark mode.</w:t>
+      </w:r>
+    </w:p>
+    <w:p>
+      <w:pPr>
+        <w:numPr>
+          <w:ilvl w:val="1"/>
+          <w:numId w:val="8"/>
+        </w:numPr>
+        <w:spacing w:before="120" w:line="240" w:lineRule="auto"/>
+        <w:ind w:left="1440" w:hanging="360"/>
+        <w:rPr>
+          <w:rFonts w:ascii="Open Sans" w:cs="Open Sans" w:eastAsia="Open Sans" w:hAnsi="Open Sans"/>
+          <w:color w:val="695d46"/>
+          <w:sz w:val="24"/>
+          <w:szCs w:val="24"/>
+          <w:u w:val="none"/>
+        </w:rPr>
+      </w:pPr>
+      <w:r>
+        <w:rPr>
+          <w:rFonts w:ascii="Open Sans" w:cs="Open Sans" w:eastAsia="Open Sans" w:hAnsi="Open Sans"/>
+          <w:color w:val="695d46"/>
+          <w:sz w:val="24"/>
+          <w:szCs w:val="24"/>
+          <w:rtl w:val="0"/>
+        </w:rPr>
+        <w:t xml:space="preserve">They can also unlock new cosmetic themes upon leveling up, ranging from flat colors to background images and patterns.</w:t>
+      </w:r>
+    </w:p>
+    <w:p>
+      <w:pPr>
+        <w:numPr>
+          <w:ilvl w:val="0"/>
+          <w:numId w:val="8"/>
+        </w:numPr>
+        <w:spacing w:before="120" w:line="240" w:lineRule="auto"/>
+        <w:ind w:left="720" w:hanging="360"/>
+        <w:rPr>
+          <w:rFonts w:ascii="Open Sans" w:cs="Open Sans" w:eastAsia="Open Sans" w:hAnsi="Open Sans"/>
+          <w:color w:val="695d46"/>
+          <w:sz w:val="24"/>
+          <w:szCs w:val="24"/>
+          <w:u w:val="none"/>
+        </w:rPr>
+      </w:pPr>
+      <w:r>
+        <w:rPr>
+          <w:rFonts w:ascii="Open Sans" w:cs="Open Sans" w:eastAsia="Open Sans" w:hAnsi="Open Sans"/>
+          <w:color w:val="695d46"/>
+          <w:sz w:val="24"/>
+          <w:szCs w:val="24"/>
+          <w:rtl w:val="0"/>
+        </w:rPr>
+        <w:t xml:space="preserve">The user may have a customizable avatar.</w:t>
+      </w:r>
+    </w:p>
+    <w:p>
+      <w:pPr>
+        <w:numPr>
+          <w:ilvl w:val="1"/>
+          <w:numId w:val="8"/>
+        </w:numPr>
+        <w:spacing w:before="120" w:line="240" w:lineRule="auto"/>
+        <w:ind w:left="1440" w:hanging="360"/>
+        <w:rPr>
+          <w:rFonts w:ascii="Open Sans" w:cs="Open Sans" w:eastAsia="Open Sans" w:hAnsi="Open Sans"/>
+          <w:color w:val="695d46"/>
+          <w:sz w:val="24"/>
+          <w:szCs w:val="24"/>
+          <w:u w:val="none"/>
+        </w:rPr>
+      </w:pPr>
+      <w:r>
+        <w:rPr>
+          <w:rFonts w:ascii="Open Sans" w:cs="Open Sans" w:eastAsia="Open Sans" w:hAnsi="Open Sans"/>
+          <w:color w:val="695d46"/>
+          <w:sz w:val="24"/>
+          <w:szCs w:val="24"/>
+          <w:rtl w:val="0"/>
+        </w:rPr>
+        <w:t xml:space="preserve">The user upon leveling up, completing a challenge, or reaching a new personal record can unlock new outfits, accessories, or gadgets to an avatar player. This avatar would likely be purely cosmetic.</w:t>
+      </w:r>
+    </w:p>
+    <w:p>
+      <w:pPr>
+        <w:numPr>
+          <w:ilvl w:val="0"/>
+          <w:numId w:val="8"/>
+        </w:numPr>
+        <w:spacing w:before="120" w:line="240" w:lineRule="auto"/>
+        <w:ind w:left="720" w:hanging="360"/>
+        <w:rPr>
+          <w:rFonts w:ascii="Open Sans" w:cs="Open Sans" w:eastAsia="Open Sans" w:hAnsi="Open Sans"/>
+          <w:color w:val="695d46"/>
+          <w:sz w:val="24"/>
+          <w:szCs w:val="24"/>
+          <w:u w:val="none"/>
+        </w:rPr>
+      </w:pPr>
+      <w:r>
+        <w:rPr>
+          <w:rFonts w:ascii="Open Sans" w:cs="Open Sans" w:eastAsia="Open Sans" w:hAnsi="Open Sans"/>
+          <w:color w:val="695d46"/>
+          <w:sz w:val="24"/>
+          <w:szCs w:val="24"/>
+          <w:rtl w:val="0"/>
+        </w:rPr>
+        <w:t xml:space="preserve">The app will feature guides for users new to health and exercise. There will be a section with recommended beginner exercises and dieting help.</w:t>
+      </w:r>
+    </w:p>
+    <w:p>
+      <w:pPr>
+        <w:numPr>
+          <w:ilvl w:val="1"/>
+          <w:numId w:val="8"/>
+        </w:numPr>
+        <w:spacing w:before="120" w:line="240" w:lineRule="auto"/>
+        <w:ind w:left="1440" w:hanging="360"/>
+        <w:rPr>
+          <w:rFonts w:ascii="Open Sans" w:cs="Open Sans" w:eastAsia="Open Sans" w:hAnsi="Open Sans"/>
+          <w:color w:val="695d46"/>
+          <w:sz w:val="24"/>
+          <w:szCs w:val="24"/>
+          <w:u w:val="none"/>
+        </w:rPr>
+      </w:pPr>
+      <w:r>
+        <w:rPr>
+          <w:rFonts w:ascii="Open Sans" w:cs="Open Sans" w:eastAsia="Open Sans" w:hAnsi="Open Sans"/>
+          <w:color w:val="695d46"/>
+          <w:sz w:val="24"/>
+          <w:szCs w:val="24"/>
+          <w:rtl w:val="0"/>
+        </w:rPr>
+        <w:t xml:space="preserve">Some of this information will also be presented as tips at the bottom of the screen after a workout.</w:t>
       </w:r>
     </w:p>
     <w:p>
@@ -772,7 +1416,7 @@
       <w:pPr>
         <w:numPr>
           <w:ilvl w:val="0"/>
-          <w:numId w:val="4"/>
+          <w:numId w:val="5"/>
         </w:numPr>
         <w:spacing w:before="120" w:line="240" w:lineRule="auto"/>
         <w:ind w:left="720" w:hanging="360"/>
@@ -791,14 +1435,14 @@
           <w:szCs w:val="24"/>
           <w:rtl w:val="0"/>
         </w:rPr>
-        <w:t xml:space="preserve">Lorem ipsum dolor sit amet, consectetuer adipiscing elit</w:t>
+        <w:t xml:space="preserve">The user can send and receive friend requests to interact with other users of the application</w:t>
       </w:r>
     </w:p>
     <w:p>
       <w:pPr>
         <w:numPr>
           <w:ilvl w:val="0"/>
-          <w:numId w:val="4"/>
+          <w:numId w:val="5"/>
         </w:numPr>
         <w:spacing w:before="120" w:line="240" w:lineRule="auto"/>
         <w:ind w:left="720" w:hanging="360"/>
@@ -817,7 +1461,7 @@
           <w:szCs w:val="24"/>
           <w:rtl w:val="0"/>
         </w:rPr>
-        <w:t xml:space="preserve">Sed diam nonummy nibh euismod tincidunt ut laoreet dolore magna aliquam erat volutpat.</w:t>
+        <w:t xml:space="preserve">The user can share and import exercises and workouts from other users using a code or link.</w:t>
       </w:r>
     </w:p>
     <w:p>
@@ -1217,6 +1861,7 @@
     <w:p>
       <w:pPr>
         <w:spacing w:before="120" w:line="240" w:lineRule="auto"/>
+        <w:ind w:left="720" w:firstLine="0"/>
         <w:rPr>
           <w:rFonts w:ascii="Open Sans" w:cs="Open Sans" w:eastAsia="Open Sans" w:hAnsi="Open Sans"/>
           <w:color w:val="695d46"/>
@@ -1260,6 +1905,7 @@
     <w:p>
       <w:pPr>
         <w:spacing w:before="120" w:line="240" w:lineRule="auto"/>
+        <w:ind w:left="720" w:firstLine="0"/>
         <w:rPr>
           <w:rFonts w:ascii="Open Sans" w:cs="Open Sans" w:eastAsia="Open Sans" w:hAnsi="Open Sans"/>
           <w:color w:val="695d46"/>
@@ -1303,6 +1949,7 @@
     <w:p>
       <w:pPr>
         <w:spacing w:before="120" w:line="240" w:lineRule="auto"/>
+        <w:ind w:left="720" w:firstLine="0"/>
         <w:rPr>
           <w:rFonts w:ascii="Open Sans" w:cs="Open Sans" w:eastAsia="Open Sans" w:hAnsi="Open Sans"/>
           <w:color w:val="695d46"/>
@@ -1346,6 +1993,7 @@
     <w:p>
       <w:pPr>
         <w:spacing w:before="120" w:line="240" w:lineRule="auto"/>
+        <w:ind w:left="720" w:firstLine="0"/>
         <w:rPr>
           <w:rFonts w:ascii="Open Sans" w:cs="Open Sans" w:eastAsia="Open Sans" w:hAnsi="Open Sans"/>
           <w:color w:val="695d46"/>
@@ -1439,7 +2087,7 @@
           <w:szCs w:val="24"/>
           <w:rtl w:val="0"/>
         </w:rPr>
-        <w:t xml:space="preserve">Lorem ipsum dolor sit amet, consectetuer adipiscing elit, sed diam nonummy nibh euismod tincidunt ut laoreet dolore magna aliquam erat volutpat.</w:t>
+        <w:t xml:space="preserve">GitHub services may possibly fail, causing errors or corruptions in files. A lack of good practices may create risk. A free provided service may change their applications or policies. ChatGPT may provide incorrect guidance and cause a break or failure in code or services. Policies and licenses for services may change, causing an alteration with services. Google or Android Play services may experience an outage causing a loss in service. </w:t>
       </w:r>
       <w:r>
         <w:rPr>
@@ -1482,20 +2130,42 @@
         <w:ind w:left="720" w:firstLine="0"/>
         <w:rPr>
           <w:rFonts w:ascii="Open Sans" w:cs="Open Sans" w:eastAsia="Open Sans" w:hAnsi="Open Sans"/>
-          <w:color w:val="695d46"/>
-          <w:sz w:val="24"/>
-          <w:szCs w:val="24"/>
-        </w:rPr>
-      </w:pPr>
-      <w:r>
-        <w:rPr>
-          <w:rFonts w:ascii="Open Sans" w:cs="Open Sans" w:eastAsia="Open Sans" w:hAnsi="Open Sans"/>
-          <w:color w:val="695d46"/>
-          <w:sz w:val="24"/>
-          <w:szCs w:val="24"/>
-          <w:rtl w:val="0"/>
-        </w:rPr>
-        <w:t xml:space="preserve">Lorem ipsum dolor sit amet, consectetuer adipiscing elit, sed diam nonummy nibh euismod tincidunt ut laoreet dolore magna aliquam erat volutpat.</w:t>
+          <w:color w:val="999999"/>
+          <w:sz w:val="24"/>
+          <w:szCs w:val="24"/>
+        </w:rPr>
+      </w:pPr>
+      <w:r>
+        <w:rPr>
+          <w:rFonts w:ascii="Open Sans" w:cs="Open Sans" w:eastAsia="Open Sans" w:hAnsi="Open Sans"/>
+          <w:color w:val="695d46"/>
+          <w:sz w:val="24"/>
+          <w:szCs w:val="24"/>
+          <w:rtl w:val="0"/>
+        </w:rPr>
+        <w:t xml:space="preserve">Learning a new programming language, Kotlin. The group will also be using an IDE that they may not be entirely familiar with. The group is also using Android Studio for the IDE, and will be using ChatGPT for simple guidance and instruction, but for not code production.</w:t>
+      </w:r>
+      <w:r>
+        <w:rPr>
+          <w:rtl w:val="0"/>
+        </w:rPr>
+      </w:r>
+    </w:p>
+    <w:p>
+      <w:pPr>
+        <w:spacing w:before="120" w:line="240" w:lineRule="auto"/>
+        <w:ind w:left="720" w:firstLine="0"/>
+        <w:rPr>
+          <w:rFonts w:ascii="Open Sans" w:cs="Open Sans" w:eastAsia="Open Sans" w:hAnsi="Open Sans"/>
+          <w:color w:val="695d46"/>
+          <w:sz w:val="24"/>
+          <w:szCs w:val="24"/>
+        </w:rPr>
+      </w:pPr>
+      <w:r>
+        <w:rPr>
+          <w:rtl w:val="0"/>
+        </w:rPr>
       </w:r>
     </w:p>
     <w:p>
@@ -1546,7 +2216,7 @@
           <w:szCs w:val="24"/>
           <w:rtl w:val="0"/>
         </w:rPr>
-        <w:t xml:space="preserve">Lorem ipsum dolor sit amet, consectetuer adipiscing elit, sed diam nonummy nibh euismod tincidunt ut laoreet dolore magna aliquam erat volutpat.</w:t>
+        <w:t xml:space="preserve">Risk may occur from work life balances, such as working a full time job and meeting deadlines. Acts of god such as a computer completely crashing resulting in data loss. The destruction of a device.  </w:t>
       </w:r>
     </w:p>
     <w:p>
@@ -1564,6 +2234,7 @@
       </w:pPr>
       <w:bookmarkStart w:colFirst="0" w:colLast="0" w:name="_q9bv9wogt1r" w:id="20"/>
       <w:bookmarkEnd w:id="20"/>
+      <w:commentRangeStart w:id="0"/>
       <w:r>
         <w:rPr>
           <w:rFonts w:ascii="PT Sans Narrow" w:cs="PT Sans Narrow" w:eastAsia="PT Sans Narrow" w:hAnsi="PT Sans Narrow"/>
@@ -1575,6 +2246,15 @@
         </w:rPr>
         <w:t xml:space="preserve">Timeline</w:t>
       </w:r>
+      <w:commentRangeEnd w:id="0"/>
+      <w:r>
+        <w:commentReference w:id="0"/>
+      </w:r>
+      <w:r>
+        <w:rPr>
+          <w:rtl w:val="0"/>
+        </w:rPr>
+      </w:r>
     </w:p>
     <w:p>
       <w:pPr>
@@ -1583,7 +2263,7 @@
         <w:keepLines w:val="0"/>
         <w:numPr>
           <w:ilvl w:val="0"/>
-          <w:numId w:val="5"/>
+          <w:numId w:val="6"/>
         </w:numPr>
         <w:spacing w:after="0" w:before="320" w:line="240" w:lineRule="auto"/>
         <w:ind w:left="720" w:hanging="360"/>
@@ -1598,11 +2278,14 @@
       <w:bookmarkEnd w:id="21"/>
       <w:r>
         <w:rPr>
-          <w:rFonts w:ascii="PT Sans Narrow" w:cs="PT Sans Narrow" w:eastAsia="PT Sans Narrow" w:hAnsi="PT Sans Narrow"/>
-          <w:color w:val="008575"/>
-          <w:rtl w:val="0"/>
-        </w:rPr>
-        <w:t xml:space="preserve">Week 1</w:t>
+          <w:rtl w:val="0"/>
+        </w:rPr>
+        <w:t xml:space="preserve">Proposal Stage (8/26/25 - 9/13/25)</w:t>
+      </w:r>
+      <w:r>
+        <w:rPr>
+          <w:rtl w:val="0"/>
+        </w:rPr>
       </w:r>
     </w:p>
     <w:p>
@@ -1624,7 +2307,7 @@
           <w:szCs w:val="24"/>
           <w:rtl w:val="0"/>
         </w:rPr>
-        <w:t xml:space="preserve">Lorem ipsum dolor sit amet, consectetuer adipiscing elit, sed diam nonummy nibh euismod tincidunt ut laoreet dolore magna aliquam erat volutpat.</w:t>
+        <w:t xml:space="preserve">Complete the project proposal, and identify any current, or future risk. Identify the software, frameworks, IDE’s, and any operating systems that will be used for the creation of the project. The team will get all computers and laptops installed with the decided upon software the group has agreed to use. The group also plans to have scheduled group meetings, virtually and in person, to discuss these topics in further detail, till the end of the project to help facilitate communication and improve the quality of the project. The group also has to meet in and around others schedules. </w:t>
       </w:r>
       <w:r>
         <w:rPr>
@@ -1639,7 +2322,7 @@
         <w:keepLines w:val="0"/>
         <w:numPr>
           <w:ilvl w:val="0"/>
-          <w:numId w:val="5"/>
+          <w:numId w:val="6"/>
         </w:numPr>
         <w:spacing w:after="0" w:before="320" w:line="240" w:lineRule="auto"/>
         <w:ind w:left="720" w:hanging="360"/>
@@ -1654,11 +2337,14 @@
       <w:bookmarkEnd w:id="22"/>
       <w:r>
         <w:rPr>
-          <w:rFonts w:ascii="PT Sans Narrow" w:cs="PT Sans Narrow" w:eastAsia="PT Sans Narrow" w:hAnsi="PT Sans Narrow"/>
-          <w:color w:val="008575"/>
-          <w:rtl w:val="0"/>
-        </w:rPr>
-        <w:t xml:space="preserve">Week 2</w:t>
+          <w:rtl w:val="0"/>
+        </w:rPr>
+        <w:t xml:space="preserve">Training and Adjusting to Tools and IDEs (9/14/25 - 9/27/2025)</w:t>
+      </w:r>
+      <w:r>
+        <w:rPr>
+          <w:rtl w:val="0"/>
+        </w:rPr>
       </w:r>
     </w:p>
     <w:p>
@@ -1680,7 +2366,7 @@
           <w:szCs w:val="24"/>
           <w:rtl w:val="0"/>
         </w:rPr>
-        <w:t xml:space="preserve">Lorem ipsum dolor sit amet, consectetuer adipiscing elit, sed diam nonummy nibh euismod tincidunt ut laoreet dolore magna aliquam erat volutpat.</w:t>
+        <w:t xml:space="preserve">The team will get familiar with their software and further their experience in Kotlin, Android Studio, SQLite, Figma, GitHub, and any other necessary tools.</w:t>
       </w:r>
     </w:p>
     <w:p>
@@ -1690,7 +2376,7 @@
         <w:keepLines w:val="0"/>
         <w:numPr>
           <w:ilvl w:val="0"/>
-          <w:numId w:val="5"/>
+          <w:numId w:val="6"/>
         </w:numPr>
         <w:spacing w:after="0" w:before="320" w:line="240" w:lineRule="auto"/>
         <w:ind w:left="720" w:hanging="360"/>
@@ -1705,11 +2391,14 @@
       <w:bookmarkEnd w:id="23"/>
       <w:r>
         <w:rPr>
-          <w:rFonts w:ascii="PT Sans Narrow" w:cs="PT Sans Narrow" w:eastAsia="PT Sans Narrow" w:hAnsi="PT Sans Narrow"/>
-          <w:color w:val="008575"/>
-          <w:rtl w:val="0"/>
-        </w:rPr>
-        <w:t xml:space="preserve">Week 3</w:t>
+          <w:rtl w:val="0"/>
+        </w:rPr>
+        <w:t xml:space="preserve">App/UI Design (9/28/25 - 10/11/25)</w:t>
+      </w:r>
+      <w:r>
+        <w:rPr>
+          <w:rtl w:val="0"/>
+        </w:rPr>
       </w:r>
     </w:p>
     <w:p>
@@ -1731,7 +2420,56 @@
           <w:szCs w:val="24"/>
           <w:rtl w:val="0"/>
         </w:rPr>
-        <w:t xml:space="preserve">Lorem ipsum dolor sit amet, consectetuer adipiscing elit, sed diam nonummy nibh euismod tincidunt ut laoreet dolore magna aliquam erat volutpat.</w:t>
+        <w:t xml:space="preserve">Begin the base creation of the application and designing the user interface. Determine the main UI and which buttons link to which UI page.</w:t>
+      </w:r>
+    </w:p>
+    <w:p>
+      <w:pPr>
+        <w:spacing w:before="120" w:line="240" w:lineRule="auto"/>
+        <w:ind w:left="720" w:firstLine="0"/>
+        <w:rPr>
+          <w:rFonts w:ascii="Open Sans" w:cs="Open Sans" w:eastAsia="Open Sans" w:hAnsi="Open Sans"/>
+          <w:color w:val="695d46"/>
+          <w:sz w:val="24"/>
+          <w:szCs w:val="24"/>
+        </w:rPr>
+      </w:pPr>
+      <w:r>
+        <w:rPr>
+          <w:rFonts w:ascii="Open Sans" w:cs="Open Sans" w:eastAsia="Open Sans" w:hAnsi="Open Sans"/>
+          <w:color w:val="695d46"/>
+          <w:sz w:val="24"/>
+          <w:szCs w:val="24"/>
+          <w:rtl w:val="0"/>
+        </w:rPr>
+        <w:t xml:space="preserve">10/5/25: </w:t>
+      </w:r>
+    </w:p>
+    <w:p>
+      <w:pPr>
+        <w:numPr>
+          <w:ilvl w:val="0"/>
+          <w:numId w:val="4"/>
+        </w:numPr>
+        <w:spacing w:before="120" w:line="240" w:lineRule="auto"/>
+        <w:ind w:left="1440" w:hanging="360"/>
+        <w:rPr>
+          <w:rFonts w:ascii="Open Sans" w:cs="Open Sans" w:eastAsia="Open Sans" w:hAnsi="Open Sans"/>
+          <w:color w:val="695d46"/>
+          <w:sz w:val="24"/>
+          <w:szCs w:val="24"/>
+          <w:u w:val="none"/>
+        </w:rPr>
+      </w:pPr>
+      <w:r>
+        <w:rPr>
+          <w:rFonts w:ascii="Open Sans" w:cs="Open Sans" w:eastAsia="Open Sans" w:hAnsi="Open Sans"/>
+          <w:color w:val="695d46"/>
+          <w:sz w:val="24"/>
+          <w:szCs w:val="24"/>
+          <w:rtl w:val="0"/>
+        </w:rPr>
+        <w:t xml:space="preserve">Start finalizing Main UI, start focusing on sub pages and other     smaller UI elements</w:t>
       </w:r>
     </w:p>
     <w:p>
@@ -1741,7 +2479,7 @@
         <w:keepLines w:val="0"/>
         <w:numPr>
           <w:ilvl w:val="0"/>
-          <w:numId w:val="5"/>
+          <w:numId w:val="6"/>
         </w:numPr>
         <w:spacing w:after="0" w:before="320" w:line="240" w:lineRule="auto"/>
         <w:ind w:left="720" w:hanging="360"/>
@@ -1756,11 +2494,9 @@
       <w:bookmarkEnd w:id="24"/>
       <w:r>
         <w:rPr>
-          <w:rFonts w:ascii="PT Sans Narrow" w:cs="PT Sans Narrow" w:eastAsia="PT Sans Narrow" w:hAnsi="PT Sans Narrow"/>
-          <w:color w:val="008575"/>
-          <w:rtl w:val="0"/>
-        </w:rPr>
-        <w:t xml:space="preserve">Week 4</w:t>
+          <w:rtl w:val="0"/>
+        </w:rPr>
+        <w:t xml:space="preserve">App Creation/Code Implementation (10/12/25 - 11/8/25)</w:t>
       </w:r>
     </w:p>
     <w:p>
@@ -1782,23 +2518,149 @@
           <w:szCs w:val="24"/>
           <w:rtl w:val="0"/>
         </w:rPr>
-        <w:t xml:space="preserve">Lorem ipsum dolor sit amet, consectetuer adipiscing elit, sed diam nonummy nibh euismod tincidunt ut laoreet dolore magna aliquam erat volutpat.</w:t>
-      </w:r>
-    </w:p>
-    <w:p>
-      <w:pPr>
+        <w:t xml:space="preserve">10/12/25 - 10/19/25: Planning</w:t>
+      </w:r>
+    </w:p>
+    <w:p>
+      <w:pPr>
+        <w:numPr>
+          <w:ilvl w:val="0"/>
+          <w:numId w:val="7"/>
+        </w:numPr>
+        <w:spacing w:after="0" w:afterAutospacing="0" w:before="120" w:line="240" w:lineRule="auto"/>
+        <w:ind w:left="1440" w:hanging="360"/>
+        <w:rPr>
+          <w:rFonts w:ascii="Open Sans" w:cs="Open Sans" w:eastAsia="Open Sans" w:hAnsi="Open Sans"/>
+          <w:color w:val="695d46"/>
+          <w:sz w:val="24"/>
+          <w:szCs w:val="24"/>
+          <w:u w:val="none"/>
+        </w:rPr>
+      </w:pPr>
+      <w:r>
+        <w:rPr>
+          <w:rFonts w:ascii="Open Sans" w:cs="Open Sans" w:eastAsia="Open Sans" w:hAnsi="Open Sans"/>
+          <w:color w:val="695d46"/>
+          <w:sz w:val="24"/>
+          <w:szCs w:val="24"/>
+          <w:rtl w:val="0"/>
+        </w:rPr>
+        <w:t xml:space="preserve">Determine datatypes and data structures.</w:t>
+      </w:r>
+    </w:p>
+    <w:p>
+      <w:pPr>
+        <w:numPr>
+          <w:ilvl w:val="0"/>
+          <w:numId w:val="7"/>
+        </w:numPr>
+        <w:spacing w:after="0" w:afterAutospacing="0" w:before="0" w:beforeAutospacing="0" w:line="240" w:lineRule="auto"/>
+        <w:ind w:left="1440" w:hanging="360"/>
+        <w:rPr>
+          <w:rFonts w:ascii="Open Sans" w:cs="Open Sans" w:eastAsia="Open Sans" w:hAnsi="Open Sans"/>
+          <w:color w:val="695d46"/>
+          <w:sz w:val="24"/>
+          <w:szCs w:val="24"/>
+          <w:u w:val="none"/>
+        </w:rPr>
+      </w:pPr>
+      <w:r>
+        <w:rPr>
+          <w:rFonts w:ascii="Open Sans" w:cs="Open Sans" w:eastAsia="Open Sans" w:hAnsi="Open Sans"/>
+          <w:color w:val="695d46"/>
+          <w:sz w:val="24"/>
+          <w:szCs w:val="24"/>
+          <w:rtl w:val="0"/>
+        </w:rPr>
+        <w:t xml:space="preserve">Determine which features need to be implemented first.</w:t>
+      </w:r>
+    </w:p>
+    <w:p>
+      <w:pPr>
+        <w:numPr>
+          <w:ilvl w:val="0"/>
+          <w:numId w:val="7"/>
+        </w:numPr>
+        <w:spacing w:before="0" w:beforeAutospacing="0" w:line="240" w:lineRule="auto"/>
+        <w:ind w:left="1440" w:hanging="360"/>
+        <w:rPr>
+          <w:rFonts w:ascii="Open Sans" w:cs="Open Sans" w:eastAsia="Open Sans" w:hAnsi="Open Sans"/>
+          <w:color w:val="695d46"/>
+          <w:sz w:val="24"/>
+          <w:szCs w:val="24"/>
+          <w:u w:val="none"/>
+        </w:rPr>
+      </w:pPr>
+      <w:r>
+        <w:rPr>
+          <w:rFonts w:ascii="Open Sans" w:cs="Open Sans" w:eastAsia="Open Sans" w:hAnsi="Open Sans"/>
+          <w:color w:val="695d46"/>
+          <w:sz w:val="24"/>
+          <w:szCs w:val="24"/>
+          <w:rtl w:val="0"/>
+        </w:rPr>
+        <w:t xml:space="preserve">Determine which member implements what feature.</w:t>
+      </w:r>
+    </w:p>
+    <w:p>
+      <w:pPr>
+        <w:spacing w:before="120" w:line="240" w:lineRule="auto"/>
+        <w:ind w:left="0" w:firstLine="0"/>
+        <w:rPr>
+          <w:rFonts w:ascii="Open Sans" w:cs="Open Sans" w:eastAsia="Open Sans" w:hAnsi="Open Sans"/>
+          <w:color w:val="695d46"/>
+          <w:sz w:val="24"/>
+          <w:szCs w:val="24"/>
+        </w:rPr>
+      </w:pPr>
+      <w:r>
+        <w:rPr>
+          <w:rFonts w:ascii="Open Sans" w:cs="Open Sans" w:eastAsia="Open Sans" w:hAnsi="Open Sans"/>
+          <w:color w:val="695d46"/>
+          <w:sz w:val="24"/>
+          <w:szCs w:val="24"/>
+          <w:rtl w:val="0"/>
+        </w:rPr>
+        <w:tab/>
+        <w:t xml:space="preserve">10/20/25 - 11/8/25: Implementation</w:t>
+      </w:r>
+    </w:p>
+    <w:p>
+      <w:pPr>
+        <w:pStyle w:val="Heading2"/>
+        <w:keepNext w:val="0"/>
+        <w:keepLines w:val="0"/>
+        <w:numPr>
+          <w:ilvl w:val="0"/>
+          <w:numId w:val="6"/>
+        </w:numPr>
+        <w:ind w:left="720" w:hanging="360"/>
+      </w:pPr>
+      <w:bookmarkStart w:colFirst="0" w:colLast="0" w:name="_bl803t32big8" w:id="25"/>
+      <w:bookmarkEnd w:id="25"/>
+      <w:r>
+        <w:rPr>
+          <w:rtl w:val="0"/>
+        </w:rPr>
+        <w:t xml:space="preserve">Testing and Debugging (11/9/25 - 11/22/25)</w:t>
+      </w:r>
+    </w:p>
+    <w:p>
+      <w:pPr>
+        <w:spacing w:before="120" w:line="240" w:lineRule="auto"/>
+        <w:ind w:left="720" w:firstLine="0"/>
         <w:rPr/>
       </w:pPr>
       <w:r>
         <w:rPr>
-          <w:rtl w:val="0"/>
-        </w:rPr>
-      </w:r>
-    </w:p>
-    <w:p>
-      <w:pPr>
-        <w:rPr/>
-      </w:pPr>
+          <w:rFonts w:ascii="Open Sans" w:cs="Open Sans" w:eastAsia="Open Sans" w:hAnsi="Open Sans"/>
+          <w:color w:val="695d46"/>
+          <w:sz w:val="24"/>
+          <w:szCs w:val="24"/>
+          <w:rtl w:val="0"/>
+        </w:rPr>
+        <w:t xml:space="preserve">Test all implemented features and fix as many bugs as possible.</w:t>
+      </w:r>
       <w:r>
         <w:rPr>
           <w:rtl w:val="0"/>
@@ -1814,6 +2676,62 @@
 </w:document>
 </file>
 
+<file path=word/comments.xml><?xml version="1.0" encoding="utf-8"?>
+<w:comments xmlns:mc="http://schemas.openxmlformats.org/markup-compatibility/2006" xmlns:o="urn:schemas-microsoft-com:office:office" xmlns:r="http://schemas.openxmlformats.org/officeDocument/2006/relationships" xmlns:m="http://schemas.openxmlformats.org/officeDocument/2006/math" xmlns:v="urn:schemas-microsoft-com:vml" xmlns:wp="http://schemas.openxmlformats.org/drawingml/2006/wordprocessingDrawing" xmlns:w10="urn:schemas-microsoft-com:office:word" xmlns:w="http://schemas.openxmlformats.org/wordprocessingml/2006/main" xmlns:wne="http://schemas.microsoft.com/office/word/2006/wordml" xmlns:sl="http://schemas.openxmlformats.org/schemaLibrary/2006/main" xmlns:a="http://schemas.openxmlformats.org/drawingml/2006/main" xmlns:pic="http://schemas.openxmlformats.org/drawingml/2006/picture" xmlns:c="http://schemas.openxmlformats.org/drawingml/2006/chart" xmlns:lc="http://schemas.openxmlformats.org/drawingml/2006/lockedCanvas" xmlns:dgm="http://schemas.openxmlformats.org/drawingml/2006/diagram" xmlns:wps="http://schemas.microsoft.com/office/word/2010/wordprocessingShape" xmlns:wpg="http://schemas.microsoft.com/office/word/2010/wordprocessingGroup" xmlns:w14="http://schemas.microsoft.com/office/word/2010/wordml" xmlns:w15="http://schemas.microsoft.com/office/word/2012/wordml" xmlns:w16="http://schemas.microsoft.com/office/word/2018/wordml" xmlns:w16cex="http://schemas.microsoft.com/office/word/2018/wordml/cex" xmlns:w16cid="http://schemas.microsoft.com/office/word/2016/wordml/cid" xmlns="http://schemas.microsoft.com/office/tasks/2019/documenttasks" xmlns:cr="http://schemas.microsoft.com/office/comments/2020/reactions">
+  <w:comment w:author="Jay C" w:id="0" w:date="2025-09-05T00:23:51Z">
+    <w:p>
+      <w:pPr>
+        <w:keepNext w:val="0"/>
+        <w:keepLines w:val="0"/>
+        <w:pageBreakBefore w:val="0"/>
+        <w:widowControl w:val="0"/>
+        <w:pBdr>
+          <w:top w:space="0" w:sz="0" w:val="nil"/>
+          <w:left w:space="0" w:sz="0" w:val="nil"/>
+          <w:bottom w:space="0" w:sz="0" w:val="nil"/>
+          <w:right w:space="0" w:sz="0" w:val="nil"/>
+          <w:between w:space="0" w:sz="0" w:val="nil"/>
+        </w:pBdr>
+        <w:shd w:fill="auto" w:val="clear"/>
+        <w:spacing w:after="0" w:before="0" w:line="240" w:lineRule="auto"/>
+        <w:ind w:left="0" w:right="0" w:firstLine="0"/>
+        <w:jc w:val="left"/>
+        <w:rPr>
+          <w:rFonts w:ascii="Arial" w:cs="Arial" w:eastAsia="Arial" w:hAnsi="Arial"/>
+          <w:b w:val="0"/>
+          <w:i w:val="0"/>
+          <w:smallCaps w:val="0"/>
+          <w:strike w:val="0"/>
+          <w:color w:val="000000"/>
+          <w:sz w:val="22"/>
+          <w:szCs w:val="22"/>
+          <w:u w:val="none"/>
+          <w:shd w:fill="auto" w:val="clear"/>
+          <w:vertAlign w:val="baseline"/>
+        </w:rPr>
+      </w:pPr>
+      <w:r>
+        <w:rPr>
+          <w:rFonts w:ascii="Arial" w:cs="Arial" w:eastAsia="Arial" w:hAnsi="Arial"/>
+          <w:b w:val="0"/>
+          <w:i w:val="0"/>
+          <w:smallCaps w:val="0"/>
+          <w:strike w:val="0"/>
+          <w:color w:val="000000"/>
+          <w:sz w:val="22"/>
+          <w:szCs w:val="22"/>
+          <w:u w:val="none"/>
+          <w:shd w:fill="auto" w:val="clear"/>
+          <w:vertAlign w:val="baseline"/>
+          <w:rtl w:val="0"/>
+        </w:rPr>
+        <w:t xml:space="preserve">Very Tentative, Very Likely to change</w:t>
+      </w:r>
+    </w:p>
+  </w:comment>
+</w:comments>
+</file>
+
 <file path=word/numbering.xml><?xml version="1.0" encoding="utf-8"?>
 <w:numbering xmlns:mc="http://schemas.openxmlformats.org/markup-compatibility/2006" xmlns:o="urn:schemas-microsoft-com:office:office" xmlns:r="http://schemas.openxmlformats.org/officeDocument/2006/relationships" xmlns:m="http://schemas.openxmlformats.org/officeDocument/2006/math" xmlns:v="urn:schemas-microsoft-com:vml" xmlns:wp="http://schemas.openxmlformats.org/drawingml/2006/wordprocessingDrawing" xmlns:w10="urn:schemas-microsoft-com:office:word" xmlns:w="http://schemas.openxmlformats.org/wordprocessingml/2006/main" xmlns:wne="http://schemas.microsoft.com/office/word/2006/wordml" xmlns:sl="http://schemas.openxmlformats.org/schemaLibrary/2006/main" xmlns:a="http://schemas.openxmlformats.org/drawingml/2006/main" xmlns:pic="http://schemas.openxmlformats.org/drawingml/2006/picture" xmlns:c="http://schemas.openxmlformats.org/drawingml/2006/chart" xmlns:lc="http://schemas.openxmlformats.org/drawingml/2006/lockedCanvas" xmlns:dgm="http://schemas.openxmlformats.org/drawingml/2006/diagram" xmlns:wps="http://schemas.microsoft.com/office/word/2010/wordprocessingShape" xmlns:wpg="http://schemas.microsoft.com/office/word/2010/wordprocessingGroup" xmlns:w14="http://schemas.microsoft.com/office/word/2010/wordml" xmlns:w15="http://schemas.microsoft.com/office/word/2012/wordml" xmlns:w16="http://schemas.microsoft.com/office/word/2018/wordml" xmlns:w16cex="http://schemas.microsoft.com/office/word/2018/wordml/cex" xmlns:w16cid="http://schemas.microsoft.com/office/word/2016/wordml/cid" xmlns="http://schemas.microsoft.com/office/tasks/2019/documenttasks" xmlns:cr="http://schemas.microsoft.com/office/comments/2020/reactions">
   <w:abstractNum w:abstractNumId="1">
@@ -2149,6 +3067,116 @@
   <w:abstractNum w:abstractNumId="4">
     <w:lvl w:ilvl="0">
       <w:start w:val="1"/>
+      <w:numFmt w:val="bullet"/>
+      <w:lvlText w:val="●"/>
+      <w:lvlJc w:val="left"/>
+      <w:pPr>
+        <w:ind w:left="1440" w:hanging="360"/>
+      </w:pPr>
+      <w:rPr>
+        <w:u w:val="none"/>
+      </w:rPr>
+    </w:lvl>
+    <w:lvl w:ilvl="1">
+      <w:start w:val="1"/>
+      <w:numFmt w:val="bullet"/>
+      <w:lvlText w:val="○"/>
+      <w:lvlJc w:val="left"/>
+      <w:pPr>
+        <w:ind w:left="2160" w:hanging="360"/>
+      </w:pPr>
+      <w:rPr>
+        <w:u w:val="none"/>
+      </w:rPr>
+    </w:lvl>
+    <w:lvl w:ilvl="2">
+      <w:start w:val="1"/>
+      <w:numFmt w:val="bullet"/>
+      <w:lvlText w:val="■"/>
+      <w:lvlJc w:val="left"/>
+      <w:pPr>
+        <w:ind w:left="2880" w:hanging="360"/>
+      </w:pPr>
+      <w:rPr>
+        <w:u w:val="none"/>
+      </w:rPr>
+    </w:lvl>
+    <w:lvl w:ilvl="3">
+      <w:start w:val="1"/>
+      <w:numFmt w:val="bullet"/>
+      <w:lvlText w:val="●"/>
+      <w:lvlJc w:val="left"/>
+      <w:pPr>
+        <w:ind w:left="3600" w:hanging="360"/>
+      </w:pPr>
+      <w:rPr>
+        <w:u w:val="none"/>
+      </w:rPr>
+    </w:lvl>
+    <w:lvl w:ilvl="4">
+      <w:start w:val="1"/>
+      <w:numFmt w:val="bullet"/>
+      <w:lvlText w:val="○"/>
+      <w:lvlJc w:val="left"/>
+      <w:pPr>
+        <w:ind w:left="4320" w:hanging="360"/>
+      </w:pPr>
+      <w:rPr>
+        <w:u w:val="none"/>
+      </w:rPr>
+    </w:lvl>
+    <w:lvl w:ilvl="5">
+      <w:start w:val="1"/>
+      <w:numFmt w:val="bullet"/>
+      <w:lvlText w:val="■"/>
+      <w:lvlJc w:val="left"/>
+      <w:pPr>
+        <w:ind w:left="5040" w:hanging="360"/>
+      </w:pPr>
+      <w:rPr>
+        <w:u w:val="none"/>
+      </w:rPr>
+    </w:lvl>
+    <w:lvl w:ilvl="6">
+      <w:start w:val="1"/>
+      <w:numFmt w:val="bullet"/>
+      <w:lvlText w:val="●"/>
+      <w:lvlJc w:val="left"/>
+      <w:pPr>
+        <w:ind w:left="5760" w:hanging="360"/>
+      </w:pPr>
+      <w:rPr>
+        <w:u w:val="none"/>
+      </w:rPr>
+    </w:lvl>
+    <w:lvl w:ilvl="7">
+      <w:start w:val="1"/>
+      <w:numFmt w:val="bullet"/>
+      <w:lvlText w:val="○"/>
+      <w:lvlJc w:val="left"/>
+      <w:pPr>
+        <w:ind w:left="6480" w:hanging="360"/>
+      </w:pPr>
+      <w:rPr>
+        <w:u w:val="none"/>
+      </w:rPr>
+    </w:lvl>
+    <w:lvl w:ilvl="8">
+      <w:start w:val="1"/>
+      <w:numFmt w:val="bullet"/>
+      <w:lvlText w:val="■"/>
+      <w:lvlJc w:val="left"/>
+      <w:pPr>
+        <w:ind w:left="7200" w:hanging="360"/>
+      </w:pPr>
+      <w:rPr>
+        <w:u w:val="none"/>
+      </w:rPr>
+    </w:lvl>
+  </w:abstractNum>
+  <w:abstractNum w:abstractNumId="5">
+    <w:lvl w:ilvl="0">
+      <w:start w:val="1"/>
       <w:numFmt w:val="decimal"/>
       <w:lvlText w:val="%1."/>
       <w:lvlJc w:val="left"/>
@@ -2256,7 +3284,7 @@
       </w:rPr>
     </w:lvl>
   </w:abstractNum>
-  <w:abstractNum w:abstractNumId="5">
+  <w:abstractNum w:abstractNumId="6">
     <w:lvl w:ilvl="0">
       <w:start w:val="1"/>
       <w:numFmt w:val="upperRoman"/>
@@ -2366,7 +3394,117 @@
       </w:rPr>
     </w:lvl>
   </w:abstractNum>
-  <w:abstractNum w:abstractNumId="6">
+  <w:abstractNum w:abstractNumId="7">
+    <w:lvl w:ilvl="0">
+      <w:start w:val="1"/>
+      <w:numFmt w:val="bullet"/>
+      <w:lvlText w:val="●"/>
+      <w:lvlJc w:val="left"/>
+      <w:pPr>
+        <w:ind w:left="1440" w:hanging="360"/>
+      </w:pPr>
+      <w:rPr>
+        <w:u w:val="none"/>
+      </w:rPr>
+    </w:lvl>
+    <w:lvl w:ilvl="1">
+      <w:start w:val="1"/>
+      <w:numFmt w:val="bullet"/>
+      <w:lvlText w:val="○"/>
+      <w:lvlJc w:val="left"/>
+      <w:pPr>
+        <w:ind w:left="2160" w:hanging="360"/>
+      </w:pPr>
+      <w:rPr>
+        <w:u w:val="none"/>
+      </w:rPr>
+    </w:lvl>
+    <w:lvl w:ilvl="2">
+      <w:start w:val="1"/>
+      <w:numFmt w:val="bullet"/>
+      <w:lvlText w:val="■"/>
+      <w:lvlJc w:val="left"/>
+      <w:pPr>
+        <w:ind w:left="2880" w:hanging="360"/>
+      </w:pPr>
+      <w:rPr>
+        <w:u w:val="none"/>
+      </w:rPr>
+    </w:lvl>
+    <w:lvl w:ilvl="3">
+      <w:start w:val="1"/>
+      <w:numFmt w:val="bullet"/>
+      <w:lvlText w:val="●"/>
+      <w:lvlJc w:val="left"/>
+      <w:pPr>
+        <w:ind w:left="3600" w:hanging="360"/>
+      </w:pPr>
+      <w:rPr>
+        <w:u w:val="none"/>
+      </w:rPr>
+    </w:lvl>
+    <w:lvl w:ilvl="4">
+      <w:start w:val="1"/>
+      <w:numFmt w:val="bullet"/>
+      <w:lvlText w:val="○"/>
+      <w:lvlJc w:val="left"/>
+      <w:pPr>
+        <w:ind w:left="4320" w:hanging="360"/>
+      </w:pPr>
+      <w:rPr>
+        <w:u w:val="none"/>
+      </w:rPr>
+    </w:lvl>
+    <w:lvl w:ilvl="5">
+      <w:start w:val="1"/>
+      <w:numFmt w:val="bullet"/>
+      <w:lvlText w:val="■"/>
+      <w:lvlJc w:val="left"/>
+      <w:pPr>
+        <w:ind w:left="5040" w:hanging="360"/>
+      </w:pPr>
+      <w:rPr>
+        <w:u w:val="none"/>
+      </w:rPr>
+    </w:lvl>
+    <w:lvl w:ilvl="6">
+      <w:start w:val="1"/>
+      <w:numFmt w:val="bullet"/>
+      <w:lvlText w:val="●"/>
+      <w:lvlJc w:val="left"/>
+      <w:pPr>
+        <w:ind w:left="5760" w:hanging="360"/>
+      </w:pPr>
+      <w:rPr>
+        <w:u w:val="none"/>
+      </w:rPr>
+    </w:lvl>
+    <w:lvl w:ilvl="7">
+      <w:start w:val="1"/>
+      <w:numFmt w:val="bullet"/>
+      <w:lvlText w:val="○"/>
+      <w:lvlJc w:val="left"/>
+      <w:pPr>
+        <w:ind w:left="6480" w:hanging="360"/>
+      </w:pPr>
+      <w:rPr>
+        <w:u w:val="none"/>
+      </w:rPr>
+    </w:lvl>
+    <w:lvl w:ilvl="8">
+      <w:start w:val="1"/>
+      <w:numFmt w:val="bullet"/>
+      <w:lvlText w:val="■"/>
+      <w:lvlJc w:val="left"/>
+      <w:pPr>
+        <w:ind w:left="7200" w:hanging="360"/>
+      </w:pPr>
+      <w:rPr>
+        <w:u w:val="none"/>
+      </w:rPr>
+    </w:lvl>
+  </w:abstractNum>
+  <w:abstractNum w:abstractNumId="8">
     <w:lvl w:ilvl="0">
       <w:start w:val="1"/>
       <w:numFmt w:val="decimal"/>
@@ -2493,6 +3631,12 @@
   </w:num>
   <w:num w:numId="6">
     <w:abstractNumId w:val="6"/>
+  </w:num>
+  <w:num w:numId="7">
+    <w:abstractNumId w:val="7"/>
+  </w:num>
+  <w:num w:numId="8">
+    <w:abstractNumId w:val="8"/>
   </w:num>
 </w:numbering>
 </file>

</xml_diff>

<commit_message>
Project Proposal final draft
</commit_message>
<xml_diff>
--- a/Documents/RepQuest Project Proposal.docx
+++ b/Documents/RepQuest Project Proposal.docx
@@ -49,7 +49,7 @@
           <wp:inline distB="114300" distT="114300" distL="114300" distR="114300">
             <wp:extent cx="5916349" cy="104775"/>
             <wp:effectExtent b="0" l="0" r="0" t="0"/>
-            <wp:docPr descr="horizontal line" id="1" name="image1.png"/>
+            <wp:docPr descr="horizontal line" id="2" name="image1.png"/>
             <a:graphic>
               <a:graphicData uri="http://schemas.openxmlformats.org/drawingml/2006/picture">
                 <pic:pic>
@@ -58,7 +58,7 @@
                     <pic:cNvPicPr preferRelativeResize="0"/>
                   </pic:nvPicPr>
                   <pic:blipFill>
-                    <a:blip r:embed="rId6"/>
+                    <a:blip r:embed="rId7"/>
                     <a:srcRect b="-35184" l="0" r="0" t="0"/>
                     <a:stretch>
                       <a:fillRect/>
@@ -106,7 +106,7 @@
           <wp:inline distB="114300" distT="114300" distL="114300" distR="114300">
             <wp:extent cx="5910263" cy="3940175"/>
             <wp:effectExtent b="0" l="0" r="0" t="0"/>
-            <wp:docPr descr="Placeholder image" id="2" name="image2.jpg"/>
+            <wp:docPr descr="Placeholder image" id="1" name="image2.jpg"/>
             <a:graphic>
               <a:graphicData uri="http://schemas.openxmlformats.org/drawingml/2006/picture">
                 <pic:pic>
@@ -115,7 +115,7 @@
                     <pic:cNvPicPr preferRelativeResize="0"/>
                   </pic:nvPicPr>
                   <pic:blipFill>
-                    <a:blip r:embed="rId7"/>
+                    <a:blip r:embed="rId8"/>
                     <a:srcRect b="0" l="0" r="0" t="0"/>
                     <a:stretch>
                       <a:fillRect/>
@@ -683,7 +683,628 @@
           <w:szCs w:val="24"/>
           <w:rtl w:val="0"/>
         </w:rPr>
+        <w:t xml:space="preserve">Determine the number of sets</w:t>
+      </w:r>
+    </w:p>
+    <w:p>
+      <w:pPr>
+        <w:numPr>
+          <w:ilvl w:val="1"/>
+          <w:numId w:val="2"/>
+        </w:numPr>
+        <w:spacing w:before="120" w:line="240" w:lineRule="auto"/>
+        <w:ind w:left="1440" w:hanging="360"/>
+        <w:rPr>
+          <w:rFonts w:ascii="Open Sans" w:cs="Open Sans" w:eastAsia="Open Sans" w:hAnsi="Open Sans"/>
+          <w:color w:val="695d46"/>
+          <w:sz w:val="24"/>
+          <w:szCs w:val="24"/>
+          <w:u w:val="none"/>
+        </w:rPr>
+      </w:pPr>
+      <w:r>
+        <w:rPr>
+          <w:rFonts w:ascii="Open Sans" w:cs="Open Sans" w:eastAsia="Open Sans" w:hAnsi="Open Sans"/>
+          <w:color w:val="695d46"/>
+          <w:sz w:val="24"/>
+          <w:szCs w:val="24"/>
+          <w:rtl w:val="0"/>
+        </w:rPr>
         <w:t xml:space="preserve">Set the rest period between sets of the exercise</w:t>
+      </w:r>
+    </w:p>
+    <w:p>
+      <w:pPr>
+        <w:numPr>
+          <w:ilvl w:val="1"/>
+          <w:numId w:val="2"/>
+        </w:numPr>
+        <w:spacing w:before="120" w:line="240" w:lineRule="auto"/>
+        <w:ind w:left="1440" w:hanging="360"/>
+        <w:rPr>
+          <w:rFonts w:ascii="Open Sans" w:cs="Open Sans" w:eastAsia="Open Sans" w:hAnsi="Open Sans"/>
+          <w:color w:val="695d46"/>
+          <w:sz w:val="24"/>
+          <w:szCs w:val="24"/>
+          <w:u w:val="none"/>
+        </w:rPr>
+      </w:pPr>
+      <w:r>
+        <w:rPr>
+          <w:rFonts w:ascii="Open Sans" w:cs="Open Sans" w:eastAsia="Open Sans" w:hAnsi="Open Sans"/>
+          <w:color w:val="695d46"/>
+          <w:sz w:val="24"/>
+          <w:szCs w:val="24"/>
+          <w:rtl w:val="0"/>
+        </w:rPr>
+        <w:t xml:space="preserve">Save the custom workout to be used as a template to track future workout sessions.</w:t>
+      </w:r>
+    </w:p>
+    <w:p>
+      <w:pPr>
+        <w:numPr>
+          <w:ilvl w:val="0"/>
+          <w:numId w:val="2"/>
+        </w:numPr>
+        <w:spacing w:before="120" w:line="240" w:lineRule="auto"/>
+        <w:ind w:left="720" w:hanging="360"/>
+        <w:rPr>
+          <w:rFonts w:ascii="Open Sans" w:cs="Open Sans" w:eastAsia="Open Sans" w:hAnsi="Open Sans"/>
+          <w:color w:val="695d46"/>
+          <w:sz w:val="24"/>
+          <w:szCs w:val="24"/>
+          <w:u w:val="none"/>
+        </w:rPr>
+      </w:pPr>
+      <w:r>
+        <w:rPr>
+          <w:rFonts w:ascii="Open Sans" w:cs="Open Sans" w:eastAsia="Open Sans" w:hAnsi="Open Sans"/>
+          <w:color w:val="695d46"/>
+          <w:sz w:val="24"/>
+          <w:szCs w:val="24"/>
+          <w:rtl w:val="0"/>
+        </w:rPr>
+        <w:t xml:space="preserve">The user will be able to track their workout in real time with the ability to:</w:t>
+      </w:r>
+    </w:p>
+    <w:p>
+      <w:pPr>
+        <w:numPr>
+          <w:ilvl w:val="1"/>
+          <w:numId w:val="2"/>
+        </w:numPr>
+        <w:spacing w:before="120" w:line="240" w:lineRule="auto"/>
+        <w:ind w:left="1440" w:hanging="360"/>
+        <w:rPr>
+          <w:rFonts w:ascii="Open Sans" w:cs="Open Sans" w:eastAsia="Open Sans" w:hAnsi="Open Sans"/>
+          <w:color w:val="695d46"/>
+          <w:sz w:val="24"/>
+          <w:szCs w:val="24"/>
+          <w:u w:val="none"/>
+        </w:rPr>
+      </w:pPr>
+      <w:r>
+        <w:rPr>
+          <w:rFonts w:ascii="Open Sans" w:cs="Open Sans" w:eastAsia="Open Sans" w:hAnsi="Open Sans"/>
+          <w:color w:val="695d46"/>
+          <w:sz w:val="24"/>
+          <w:szCs w:val="24"/>
+          <w:rtl w:val="0"/>
+        </w:rPr>
+        <w:t xml:space="preserve">Mark the completion of a set with a single tap</w:t>
+      </w:r>
+    </w:p>
+    <w:p>
+      <w:pPr>
+        <w:numPr>
+          <w:ilvl w:val="2"/>
+          <w:numId w:val="2"/>
+        </w:numPr>
+        <w:spacing w:before="120" w:line="240" w:lineRule="auto"/>
+        <w:ind w:left="2160" w:hanging="360"/>
+        <w:rPr>
+          <w:rFonts w:ascii="Open Sans" w:cs="Open Sans" w:eastAsia="Open Sans" w:hAnsi="Open Sans"/>
+          <w:color w:val="695d46"/>
+          <w:sz w:val="24"/>
+          <w:szCs w:val="24"/>
+          <w:u w:val="none"/>
+        </w:rPr>
+      </w:pPr>
+      <w:r>
+        <w:rPr>
+          <w:rFonts w:ascii="Open Sans" w:cs="Open Sans" w:eastAsia="Open Sans" w:hAnsi="Open Sans"/>
+          <w:color w:val="695d46"/>
+          <w:sz w:val="24"/>
+          <w:szCs w:val="24"/>
+          <w:rtl w:val="0"/>
+        </w:rPr>
+        <w:t xml:space="preserve">The user will receive haptic feedback upon this gesture</w:t>
+      </w:r>
+    </w:p>
+    <w:p>
+      <w:pPr>
+        <w:numPr>
+          <w:ilvl w:val="2"/>
+          <w:numId w:val="2"/>
+        </w:numPr>
+        <w:spacing w:before="120" w:line="240" w:lineRule="auto"/>
+        <w:ind w:left="2160" w:hanging="360"/>
+        <w:rPr>
+          <w:rFonts w:ascii="Open Sans" w:cs="Open Sans" w:eastAsia="Open Sans" w:hAnsi="Open Sans"/>
+          <w:color w:val="695d46"/>
+          <w:sz w:val="24"/>
+          <w:szCs w:val="24"/>
+          <w:u w:val="none"/>
+        </w:rPr>
+      </w:pPr>
+      <w:r>
+        <w:rPr>
+          <w:rFonts w:ascii="Open Sans" w:cs="Open Sans" w:eastAsia="Open Sans" w:hAnsi="Open Sans"/>
+          <w:color w:val="695d46"/>
+          <w:sz w:val="24"/>
+          <w:szCs w:val="24"/>
+          <w:rtl w:val="0"/>
+        </w:rPr>
+        <w:t xml:space="preserve">More than one tap will allow the user to decrease the number of reps actually completed</w:t>
+      </w:r>
+    </w:p>
+    <w:p>
+      <w:pPr>
+        <w:numPr>
+          <w:ilvl w:val="1"/>
+          <w:numId w:val="2"/>
+        </w:numPr>
+        <w:spacing w:before="120" w:line="240" w:lineRule="auto"/>
+        <w:ind w:left="1440" w:hanging="360"/>
+        <w:rPr>
+          <w:rFonts w:ascii="Open Sans" w:cs="Open Sans" w:eastAsia="Open Sans" w:hAnsi="Open Sans"/>
+          <w:color w:val="695d46"/>
+          <w:sz w:val="24"/>
+          <w:szCs w:val="24"/>
+          <w:u w:val="none"/>
+        </w:rPr>
+      </w:pPr>
+      <w:r>
+        <w:rPr>
+          <w:rFonts w:ascii="Open Sans" w:cs="Open Sans" w:eastAsia="Open Sans" w:hAnsi="Open Sans"/>
+          <w:color w:val="695d46"/>
+          <w:sz w:val="24"/>
+          <w:szCs w:val="24"/>
+          <w:rtl w:val="0"/>
+        </w:rPr>
+        <w:t xml:space="preserve">Track their rest period with a rest timer that will automatically begin once a set is marked complete</w:t>
+      </w:r>
+    </w:p>
+    <w:p>
+      <w:pPr>
+        <w:numPr>
+          <w:ilvl w:val="2"/>
+          <w:numId w:val="2"/>
+        </w:numPr>
+        <w:spacing w:before="120" w:line="240" w:lineRule="auto"/>
+        <w:ind w:left="2160" w:hanging="360"/>
+        <w:rPr>
+          <w:rFonts w:ascii="Open Sans" w:cs="Open Sans" w:eastAsia="Open Sans" w:hAnsi="Open Sans"/>
+          <w:color w:val="695d46"/>
+          <w:sz w:val="24"/>
+          <w:szCs w:val="24"/>
+          <w:u w:val="none"/>
+        </w:rPr>
+      </w:pPr>
+      <w:r>
+        <w:rPr>
+          <w:rFonts w:ascii="Open Sans" w:cs="Open Sans" w:eastAsia="Open Sans" w:hAnsi="Open Sans"/>
+          <w:color w:val="695d46"/>
+          <w:sz w:val="24"/>
+          <w:szCs w:val="24"/>
+          <w:rtl w:val="0"/>
+        </w:rPr>
+        <w:t xml:space="preserve">The timer will continue to run even if the user switches views or the app is running in the background</w:t>
+      </w:r>
+    </w:p>
+    <w:p>
+      <w:pPr>
+        <w:numPr>
+          <w:ilvl w:val="2"/>
+          <w:numId w:val="2"/>
+        </w:numPr>
+        <w:spacing w:before="120" w:line="240" w:lineRule="auto"/>
+        <w:ind w:left="2160" w:hanging="360"/>
+        <w:rPr>
+          <w:rFonts w:ascii="Open Sans" w:cs="Open Sans" w:eastAsia="Open Sans" w:hAnsi="Open Sans"/>
+          <w:color w:val="695d46"/>
+          <w:sz w:val="24"/>
+          <w:szCs w:val="24"/>
+          <w:u w:val="none"/>
+        </w:rPr>
+      </w:pPr>
+      <w:r>
+        <w:rPr>
+          <w:rFonts w:ascii="Open Sans" w:cs="Open Sans" w:eastAsia="Open Sans" w:hAnsi="Open Sans"/>
+          <w:color w:val="695d46"/>
+          <w:sz w:val="24"/>
+          <w:szCs w:val="24"/>
+          <w:rtl w:val="0"/>
+        </w:rPr>
+        <w:t xml:space="preserve">Upon completion of the timer, the user will hear a chime and receive haptic feedback to notify them the timer is done.</w:t>
+      </w:r>
+    </w:p>
+    <w:p>
+      <w:pPr>
+        <w:numPr>
+          <w:ilvl w:val="2"/>
+          <w:numId w:val="2"/>
+        </w:numPr>
+        <w:spacing w:before="120" w:line="240" w:lineRule="auto"/>
+        <w:ind w:left="2160" w:hanging="360"/>
+        <w:rPr>
+          <w:rFonts w:ascii="Open Sans" w:cs="Open Sans" w:eastAsia="Open Sans" w:hAnsi="Open Sans"/>
+          <w:color w:val="695d46"/>
+          <w:sz w:val="24"/>
+          <w:szCs w:val="24"/>
+          <w:u w:val="none"/>
+        </w:rPr>
+      </w:pPr>
+      <w:r>
+        <w:rPr>
+          <w:rFonts w:ascii="Open Sans" w:cs="Open Sans" w:eastAsia="Open Sans" w:hAnsi="Open Sans"/>
+          <w:color w:val="695d46"/>
+          <w:sz w:val="24"/>
+          <w:szCs w:val="24"/>
+          <w:rtl w:val="0"/>
+        </w:rPr>
+        <w:t xml:space="preserve">The user will be able to start, pause, resume, and skip rest timers, with optional vibration or sound cues.</w:t>
+      </w:r>
+    </w:p>
+    <w:p>
+      <w:pPr>
+        <w:numPr>
+          <w:ilvl w:val="1"/>
+          <w:numId w:val="2"/>
+        </w:numPr>
+        <w:spacing w:before="120" w:line="240" w:lineRule="auto"/>
+        <w:ind w:left="1440" w:hanging="360"/>
+        <w:rPr>
+          <w:rFonts w:ascii="Open Sans" w:cs="Open Sans" w:eastAsia="Open Sans" w:hAnsi="Open Sans"/>
+          <w:color w:val="695d46"/>
+          <w:sz w:val="24"/>
+          <w:szCs w:val="24"/>
+          <w:u w:val="none"/>
+        </w:rPr>
+      </w:pPr>
+      <w:r>
+        <w:rPr>
+          <w:rFonts w:ascii="Open Sans" w:cs="Open Sans" w:eastAsia="Open Sans" w:hAnsi="Open Sans"/>
+          <w:color w:val="695d46"/>
+          <w:sz w:val="24"/>
+          <w:szCs w:val="24"/>
+          <w:rtl w:val="0"/>
+        </w:rPr>
+        <w:t xml:space="preserve">Add notes to be saved with the workout.</w:t>
+      </w:r>
+    </w:p>
+    <w:p>
+      <w:pPr>
+        <w:numPr>
+          <w:ilvl w:val="1"/>
+          <w:numId w:val="2"/>
+        </w:numPr>
+        <w:spacing w:before="120" w:line="240" w:lineRule="auto"/>
+        <w:ind w:left="1440" w:hanging="360"/>
+        <w:rPr>
+          <w:rFonts w:ascii="Open Sans" w:cs="Open Sans" w:eastAsia="Open Sans" w:hAnsi="Open Sans"/>
+          <w:color w:val="695d46"/>
+          <w:sz w:val="24"/>
+          <w:szCs w:val="24"/>
+          <w:u w:val="none"/>
+        </w:rPr>
+      </w:pPr>
+      <w:r>
+        <w:rPr>
+          <w:rFonts w:ascii="Open Sans" w:cs="Open Sans" w:eastAsia="Open Sans" w:hAnsi="Open Sans"/>
+          <w:color w:val="695d46"/>
+          <w:sz w:val="24"/>
+          <w:szCs w:val="24"/>
+          <w:rtl w:val="0"/>
+        </w:rPr>
+        <w:t xml:space="preserve">Record bodyweight to be saved with the workout</w:t>
+      </w:r>
+    </w:p>
+    <w:p>
+      <w:pPr>
+        <w:numPr>
+          <w:ilvl w:val="1"/>
+          <w:numId w:val="2"/>
+        </w:numPr>
+        <w:spacing w:before="120" w:line="240" w:lineRule="auto"/>
+        <w:ind w:left="1440" w:hanging="360"/>
+        <w:rPr>
+          <w:rFonts w:ascii="Open Sans" w:cs="Open Sans" w:eastAsia="Open Sans" w:hAnsi="Open Sans"/>
+          <w:color w:val="695d46"/>
+          <w:sz w:val="24"/>
+          <w:szCs w:val="24"/>
+          <w:u w:val="none"/>
+        </w:rPr>
+      </w:pPr>
+      <w:r>
+        <w:rPr>
+          <w:rFonts w:ascii="Open Sans" w:cs="Open Sans" w:eastAsia="Open Sans" w:hAnsi="Open Sans"/>
+          <w:color w:val="695d46"/>
+          <w:sz w:val="24"/>
+          <w:szCs w:val="24"/>
+          <w:rtl w:val="0"/>
+        </w:rPr>
+        <w:t xml:space="preserve">Mark the workout as “Finished” at any time during the workout.</w:t>
+      </w:r>
+    </w:p>
+    <w:p>
+      <w:pPr>
+        <w:numPr>
+          <w:ilvl w:val="0"/>
+          <w:numId w:val="2"/>
+        </w:numPr>
+        <w:spacing w:before="120" w:line="240" w:lineRule="auto"/>
+        <w:ind w:left="720" w:hanging="360"/>
+        <w:rPr>
+          <w:rFonts w:ascii="Open Sans" w:cs="Open Sans" w:eastAsia="Open Sans" w:hAnsi="Open Sans"/>
+          <w:color w:val="695d46"/>
+          <w:sz w:val="24"/>
+          <w:szCs w:val="24"/>
+          <w:u w:val="none"/>
+        </w:rPr>
+      </w:pPr>
+      <w:r>
+        <w:rPr>
+          <w:rFonts w:ascii="Open Sans" w:cs="Open Sans" w:eastAsia="Open Sans" w:hAnsi="Open Sans"/>
+          <w:color w:val="695d46"/>
+          <w:sz w:val="24"/>
+          <w:szCs w:val="24"/>
+          <w:rtl w:val="0"/>
+        </w:rPr>
+        <w:t xml:space="preserve">The user will be able to set default units in the settings menu.</w:t>
+      </w:r>
+    </w:p>
+    <w:p>
+      <w:pPr>
+        <w:numPr>
+          <w:ilvl w:val="0"/>
+          <w:numId w:val="2"/>
+        </w:numPr>
+        <w:spacing w:before="120" w:line="240" w:lineRule="auto"/>
+        <w:ind w:left="720" w:hanging="360"/>
+        <w:rPr>
+          <w:rFonts w:ascii="Open Sans" w:cs="Open Sans" w:eastAsia="Open Sans" w:hAnsi="Open Sans"/>
+          <w:color w:val="695d46"/>
+          <w:sz w:val="24"/>
+          <w:szCs w:val="24"/>
+          <w:u w:val="none"/>
+        </w:rPr>
+      </w:pPr>
+      <w:r>
+        <w:rPr>
+          <w:rFonts w:ascii="Open Sans" w:cs="Open Sans" w:eastAsia="Open Sans" w:hAnsi="Open Sans"/>
+          <w:color w:val="695d46"/>
+          <w:sz w:val="24"/>
+          <w:szCs w:val="24"/>
+          <w:rtl w:val="0"/>
+        </w:rPr>
+        <w:t xml:space="preserve">The user will be able to earn experience points for completing sessions, maintaining streaks, and achieving PRs.</w:t>
+      </w:r>
+    </w:p>
+    <w:p>
+      <w:pPr>
+        <w:numPr>
+          <w:ilvl w:val="1"/>
+          <w:numId w:val="2"/>
+        </w:numPr>
+        <w:spacing w:before="120" w:line="240" w:lineRule="auto"/>
+        <w:ind w:left="1440" w:hanging="360"/>
+        <w:rPr>
+          <w:rFonts w:ascii="Open Sans" w:cs="Open Sans" w:eastAsia="Open Sans" w:hAnsi="Open Sans"/>
+          <w:color w:val="695d46"/>
+          <w:sz w:val="24"/>
+          <w:szCs w:val="24"/>
+          <w:u w:val="none"/>
+        </w:rPr>
+      </w:pPr>
+      <w:r>
+        <w:rPr>
+          <w:rFonts w:ascii="Open Sans" w:cs="Open Sans" w:eastAsia="Open Sans" w:hAnsi="Open Sans"/>
+          <w:color w:val="695d46"/>
+          <w:sz w:val="24"/>
+          <w:szCs w:val="24"/>
+          <w:rtl w:val="0"/>
+        </w:rPr>
+        <w:t xml:space="preserve">Experience points will be used to level up and unlock milestone badges that celebrate consistency and progress.</w:t>
+      </w:r>
+    </w:p>
+    <w:p>
+      <w:pPr>
+        <w:numPr>
+          <w:ilvl w:val="1"/>
+          <w:numId w:val="2"/>
+        </w:numPr>
+        <w:spacing w:before="120" w:line="240" w:lineRule="auto"/>
+        <w:ind w:left="1440" w:hanging="360"/>
+        <w:rPr>
+          <w:rFonts w:ascii="Open Sans" w:cs="Open Sans" w:eastAsia="Open Sans" w:hAnsi="Open Sans"/>
+          <w:color w:val="695d46"/>
+          <w:sz w:val="24"/>
+          <w:szCs w:val="24"/>
+          <w:u w:val="none"/>
+        </w:rPr>
+      </w:pPr>
+      <w:r>
+        <w:rPr>
+          <w:rFonts w:ascii="Open Sans" w:cs="Open Sans" w:eastAsia="Open Sans" w:hAnsi="Open Sans"/>
+          <w:color w:val="695d46"/>
+          <w:sz w:val="24"/>
+          <w:szCs w:val="24"/>
+          <w:rtl w:val="0"/>
+        </w:rPr>
+        <w:t xml:space="preserve">Breaking their own goal will be incentivized to the user by offering a bonus challenge, slightly higher than their last PR.</w:t>
+      </w:r>
+    </w:p>
+    <w:p>
+      <w:pPr>
+        <w:numPr>
+          <w:ilvl w:val="0"/>
+          <w:numId w:val="2"/>
+        </w:numPr>
+        <w:spacing w:before="120" w:line="240" w:lineRule="auto"/>
+        <w:ind w:left="720" w:hanging="360"/>
+        <w:rPr>
+          <w:rFonts w:ascii="Open Sans" w:cs="Open Sans" w:eastAsia="Open Sans" w:hAnsi="Open Sans"/>
+          <w:color w:val="695d46"/>
+          <w:sz w:val="24"/>
+          <w:szCs w:val="24"/>
+          <w:u w:val="none"/>
+        </w:rPr>
+      </w:pPr>
+      <w:r>
+        <w:rPr>
+          <w:rFonts w:ascii="Open Sans" w:cs="Open Sans" w:eastAsia="Open Sans" w:hAnsi="Open Sans"/>
+          <w:color w:val="695d46"/>
+          <w:sz w:val="24"/>
+          <w:szCs w:val="24"/>
+          <w:rtl w:val="0"/>
+        </w:rPr>
+        <w:t xml:space="preserve">The user will be able to view progress through clear charts and summaries to view trends over time.</w:t>
+      </w:r>
+    </w:p>
+    <w:p>
+      <w:pPr>
+        <w:numPr>
+          <w:ilvl w:val="1"/>
+          <w:numId w:val="2"/>
+        </w:numPr>
+        <w:spacing w:before="120" w:line="240" w:lineRule="auto"/>
+        <w:ind w:left="1440" w:hanging="360"/>
+        <w:rPr>
+          <w:rFonts w:ascii="Open Sans" w:cs="Open Sans" w:eastAsia="Open Sans" w:hAnsi="Open Sans"/>
+          <w:color w:val="695d46"/>
+          <w:sz w:val="24"/>
+          <w:szCs w:val="24"/>
+          <w:u w:val="none"/>
+        </w:rPr>
+      </w:pPr>
+      <w:r>
+        <w:rPr>
+          <w:rFonts w:ascii="Open Sans" w:cs="Open Sans" w:eastAsia="Open Sans" w:hAnsi="Open Sans"/>
+          <w:color w:val="695d46"/>
+          <w:sz w:val="24"/>
+          <w:szCs w:val="24"/>
+          <w:rtl w:val="0"/>
+        </w:rPr>
+        <w:t xml:space="preserve">Charts will include line graphs for each exercise</w:t>
+      </w:r>
+    </w:p>
+    <w:p>
+      <w:pPr>
+        <w:numPr>
+          <w:ilvl w:val="0"/>
+          <w:numId w:val="2"/>
+        </w:numPr>
+        <w:spacing w:before="120" w:line="240" w:lineRule="auto"/>
+        <w:ind w:left="720" w:hanging="360"/>
+        <w:rPr>
+          <w:rFonts w:ascii="Open Sans" w:cs="Open Sans" w:eastAsia="Open Sans" w:hAnsi="Open Sans"/>
+          <w:color w:val="695d46"/>
+          <w:sz w:val="24"/>
+          <w:szCs w:val="24"/>
+          <w:u w:val="none"/>
+        </w:rPr>
+      </w:pPr>
+      <w:r>
+        <w:rPr>
+          <w:rFonts w:ascii="Open Sans" w:cs="Open Sans" w:eastAsia="Open Sans" w:hAnsi="Open Sans"/>
+          <w:color w:val="695d46"/>
+          <w:sz w:val="24"/>
+          <w:szCs w:val="24"/>
+          <w:rtl w:val="0"/>
+        </w:rPr>
+        <w:t xml:space="preserve">The user will be able to set goals and track progress toward them.</w:t>
+      </w:r>
+    </w:p>
+    <w:p>
+      <w:pPr>
+        <w:numPr>
+          <w:ilvl w:val="0"/>
+          <w:numId w:val="2"/>
+        </w:numPr>
+        <w:spacing w:before="120" w:line="240" w:lineRule="auto"/>
+        <w:ind w:left="720" w:hanging="360"/>
+        <w:rPr>
+          <w:rFonts w:ascii="Open Sans" w:cs="Open Sans" w:eastAsia="Open Sans" w:hAnsi="Open Sans"/>
+          <w:color w:val="695d46"/>
+          <w:sz w:val="24"/>
+          <w:szCs w:val="24"/>
+          <w:u w:val="none"/>
+        </w:rPr>
+      </w:pPr>
+      <w:r>
+        <w:rPr>
+          <w:rFonts w:ascii="Open Sans" w:cs="Open Sans" w:eastAsia="Open Sans" w:hAnsi="Open Sans"/>
+          <w:color w:val="695d46"/>
+          <w:sz w:val="24"/>
+          <w:szCs w:val="24"/>
+          <w:rtl w:val="0"/>
+        </w:rPr>
+        <w:t xml:space="preserve">The user will be able to adjust rest timer settings in the settings menu including:</w:t>
+      </w:r>
+    </w:p>
+    <w:p>
+      <w:pPr>
+        <w:numPr>
+          <w:ilvl w:val="1"/>
+          <w:numId w:val="2"/>
+        </w:numPr>
+        <w:spacing w:before="120" w:line="240" w:lineRule="auto"/>
+        <w:ind w:left="1440" w:hanging="360"/>
+        <w:rPr>
+          <w:rFonts w:ascii="Open Sans" w:cs="Open Sans" w:eastAsia="Open Sans" w:hAnsi="Open Sans"/>
+          <w:color w:val="695d46"/>
+          <w:sz w:val="24"/>
+          <w:szCs w:val="24"/>
+          <w:u w:val="none"/>
+        </w:rPr>
+      </w:pPr>
+      <w:r>
+        <w:rPr>
+          <w:rFonts w:ascii="Open Sans" w:cs="Open Sans" w:eastAsia="Open Sans" w:hAnsi="Open Sans"/>
+          <w:color w:val="695d46"/>
+          <w:sz w:val="24"/>
+          <w:szCs w:val="24"/>
+          <w:rtl w:val="0"/>
+        </w:rPr>
+        <w:t xml:space="preserve">Toggle chime on/off</w:t>
+      </w:r>
+    </w:p>
+    <w:p>
+      <w:pPr>
+        <w:numPr>
+          <w:ilvl w:val="1"/>
+          <w:numId w:val="2"/>
+        </w:numPr>
+        <w:spacing w:before="120" w:line="240" w:lineRule="auto"/>
+        <w:ind w:left="1440" w:hanging="360"/>
+        <w:rPr>
+          <w:rFonts w:ascii="Open Sans" w:cs="Open Sans" w:eastAsia="Open Sans" w:hAnsi="Open Sans"/>
+          <w:color w:val="695d46"/>
+          <w:sz w:val="24"/>
+          <w:szCs w:val="24"/>
+          <w:u w:val="none"/>
+        </w:rPr>
+      </w:pPr>
+      <w:r>
+        <w:rPr>
+          <w:rFonts w:ascii="Open Sans" w:cs="Open Sans" w:eastAsia="Open Sans" w:hAnsi="Open Sans"/>
+          <w:color w:val="695d46"/>
+          <w:sz w:val="24"/>
+          <w:szCs w:val="24"/>
+          <w:rtl w:val="0"/>
+        </w:rPr>
+        <w:t xml:space="preserve">Toggle haptic feedback on/off</w:t>
       </w:r>
     </w:p>
     <w:p>
@@ -705,7 +1326,7 @@
       <w:pPr>
         <w:numPr>
           <w:ilvl w:val="0"/>
-          <w:numId w:val="6"/>
+          <w:numId w:val="8"/>
         </w:numPr>
         <w:spacing w:before="120" w:line="240" w:lineRule="auto"/>
         <w:ind w:left="720" w:hanging="360"/>
@@ -724,14 +1345,41 @@
           <w:szCs w:val="24"/>
           <w:rtl w:val="0"/>
         </w:rPr>
-        <w:t xml:space="preserve">Lorem ipsum dolor sit amet, consectetuer adipiscing elit</w:t>
+        <w:t xml:space="preserve">The user may have the ability to play a small mini-game during rest periods between sets. Some examples include:</w:t>
+      </w:r>
+    </w:p>
+    <w:p>
+      <w:pPr>
+        <w:numPr>
+          <w:ilvl w:val="1"/>
+          <w:numId w:val="8"/>
+        </w:numPr>
+        <w:spacing w:before="120" w:line="240" w:lineRule="auto"/>
+        <w:ind w:left="1440" w:hanging="360"/>
+        <w:rPr>
+          <w:rFonts w:ascii="Open Sans" w:cs="Open Sans" w:eastAsia="Open Sans" w:hAnsi="Open Sans"/>
+          <w:color w:val="695d46"/>
+          <w:sz w:val="24"/>
+          <w:szCs w:val="24"/>
+          <w:u w:val="none"/>
+        </w:rPr>
+      </w:pPr>
+      <w:r>
+        <w:rPr>
+          <w:rFonts w:ascii="Open Sans" w:cs="Open Sans" w:eastAsia="Open Sans" w:hAnsi="Open Sans"/>
+          <w:color w:val="695d46"/>
+          <w:sz w:val="24"/>
+          <w:szCs w:val="24"/>
+          <w:rtl w:val="0"/>
+        </w:rPr>
+        <w:t xml:space="preserve">A small color game where the goal is to turn every tile on a board into the same color. Select a color and tap a tile to turn every connecting tile of the same color to the selected color. Turn the board into the specified goal color to win.</w:t>
       </w:r>
     </w:p>
     <w:p>
       <w:pPr>
         <w:numPr>
           <w:ilvl w:val="0"/>
-          <w:numId w:val="6"/>
+          <w:numId w:val="8"/>
         </w:numPr>
         <w:spacing w:before="120" w:line="240" w:lineRule="auto"/>
         <w:ind w:left="720" w:hanging="360"/>
@@ -740,17 +1388,153 @@
           <w:color w:val="695d46"/>
           <w:sz w:val="24"/>
           <w:szCs w:val="24"/>
-        </w:rPr>
-      </w:pPr>
-      <w:r>
-        <w:rPr>
-          <w:rFonts w:ascii="Open Sans" w:cs="Open Sans" w:eastAsia="Open Sans" w:hAnsi="Open Sans"/>
-          <w:color w:val="695d46"/>
-          <w:sz w:val="24"/>
-          <w:szCs w:val="24"/>
-          <w:rtl w:val="0"/>
-        </w:rPr>
-        <w:t xml:space="preserve">Sed diam nonummy nibh euismod tincidunt ut laoreet dolore magna aliquam erat volutpat.</w:t>
+          <w:u w:val="none"/>
+        </w:rPr>
+      </w:pPr>
+      <w:r>
+        <w:rPr>
+          <w:rFonts w:ascii="Open Sans" w:cs="Open Sans" w:eastAsia="Open Sans" w:hAnsi="Open Sans"/>
+          <w:color w:val="695d46"/>
+          <w:sz w:val="24"/>
+          <w:szCs w:val="24"/>
+          <w:rtl w:val="0"/>
+        </w:rPr>
+        <w:t xml:space="preserve">The user may have the ability to change the appearance of the app from light mode and dark mode.</w:t>
+      </w:r>
+    </w:p>
+    <w:p>
+      <w:pPr>
+        <w:numPr>
+          <w:ilvl w:val="1"/>
+          <w:numId w:val="8"/>
+        </w:numPr>
+        <w:spacing w:before="120" w:line="240" w:lineRule="auto"/>
+        <w:ind w:left="1440" w:hanging="360"/>
+        <w:rPr>
+          <w:rFonts w:ascii="Open Sans" w:cs="Open Sans" w:eastAsia="Open Sans" w:hAnsi="Open Sans"/>
+          <w:color w:val="695d46"/>
+          <w:sz w:val="24"/>
+          <w:szCs w:val="24"/>
+          <w:u w:val="none"/>
+        </w:rPr>
+      </w:pPr>
+      <w:r>
+        <w:rPr>
+          <w:rFonts w:ascii="Open Sans" w:cs="Open Sans" w:eastAsia="Open Sans" w:hAnsi="Open Sans"/>
+          <w:color w:val="695d46"/>
+          <w:sz w:val="24"/>
+          <w:szCs w:val="24"/>
+          <w:rtl w:val="0"/>
+        </w:rPr>
+        <w:t xml:space="preserve">They can also unlock new cosmetic themes upon leveling up, ranging from flat colors to background images and patterns.</w:t>
+      </w:r>
+    </w:p>
+    <w:p>
+      <w:pPr>
+        <w:numPr>
+          <w:ilvl w:val="0"/>
+          <w:numId w:val="8"/>
+        </w:numPr>
+        <w:spacing w:before="120" w:line="240" w:lineRule="auto"/>
+        <w:ind w:left="720" w:hanging="360"/>
+        <w:rPr>
+          <w:rFonts w:ascii="Open Sans" w:cs="Open Sans" w:eastAsia="Open Sans" w:hAnsi="Open Sans"/>
+          <w:color w:val="695d46"/>
+          <w:sz w:val="24"/>
+          <w:szCs w:val="24"/>
+          <w:u w:val="none"/>
+        </w:rPr>
+      </w:pPr>
+      <w:r>
+        <w:rPr>
+          <w:rFonts w:ascii="Open Sans" w:cs="Open Sans" w:eastAsia="Open Sans" w:hAnsi="Open Sans"/>
+          <w:color w:val="695d46"/>
+          <w:sz w:val="24"/>
+          <w:szCs w:val="24"/>
+          <w:rtl w:val="0"/>
+        </w:rPr>
+        <w:t xml:space="preserve">The user may have a customizable avatar.</w:t>
+      </w:r>
+    </w:p>
+    <w:p>
+      <w:pPr>
+        <w:numPr>
+          <w:ilvl w:val="1"/>
+          <w:numId w:val="8"/>
+        </w:numPr>
+        <w:spacing w:before="120" w:line="240" w:lineRule="auto"/>
+        <w:ind w:left="1440" w:hanging="360"/>
+        <w:rPr>
+          <w:rFonts w:ascii="Open Sans" w:cs="Open Sans" w:eastAsia="Open Sans" w:hAnsi="Open Sans"/>
+          <w:color w:val="695d46"/>
+          <w:sz w:val="24"/>
+          <w:szCs w:val="24"/>
+          <w:u w:val="none"/>
+        </w:rPr>
+      </w:pPr>
+      <w:r>
+        <w:rPr>
+          <w:rFonts w:ascii="Open Sans" w:cs="Open Sans" w:eastAsia="Open Sans" w:hAnsi="Open Sans"/>
+          <w:color w:val="695d46"/>
+          <w:sz w:val="24"/>
+          <w:szCs w:val="24"/>
+          <w:rtl w:val="0"/>
+        </w:rPr>
+        <w:t xml:space="preserve">The user upon leveling up, completing a challenge, or reaching a new personal record can unlock new outfits, accessories, or gadgets to an avatar player. This avatar would likely be purely cosmetic.</w:t>
+      </w:r>
+    </w:p>
+    <w:p>
+      <w:pPr>
+        <w:numPr>
+          <w:ilvl w:val="0"/>
+          <w:numId w:val="8"/>
+        </w:numPr>
+        <w:spacing w:before="120" w:line="240" w:lineRule="auto"/>
+        <w:ind w:left="720" w:hanging="360"/>
+        <w:rPr>
+          <w:rFonts w:ascii="Open Sans" w:cs="Open Sans" w:eastAsia="Open Sans" w:hAnsi="Open Sans"/>
+          <w:color w:val="695d46"/>
+          <w:sz w:val="24"/>
+          <w:szCs w:val="24"/>
+          <w:u w:val="none"/>
+        </w:rPr>
+      </w:pPr>
+      <w:r>
+        <w:rPr>
+          <w:rFonts w:ascii="Open Sans" w:cs="Open Sans" w:eastAsia="Open Sans" w:hAnsi="Open Sans"/>
+          <w:color w:val="695d46"/>
+          <w:sz w:val="24"/>
+          <w:szCs w:val="24"/>
+          <w:rtl w:val="0"/>
+        </w:rPr>
+        <w:t xml:space="preserve">The app will feature guides for users new to health and exercise. There will be a section with recommended beginner exercises and dieting help.</w:t>
+      </w:r>
+    </w:p>
+    <w:p>
+      <w:pPr>
+        <w:numPr>
+          <w:ilvl w:val="1"/>
+          <w:numId w:val="8"/>
+        </w:numPr>
+        <w:spacing w:before="120" w:line="240" w:lineRule="auto"/>
+        <w:ind w:left="1440" w:hanging="360"/>
+        <w:rPr>
+          <w:rFonts w:ascii="Open Sans" w:cs="Open Sans" w:eastAsia="Open Sans" w:hAnsi="Open Sans"/>
+          <w:color w:val="695d46"/>
+          <w:sz w:val="24"/>
+          <w:szCs w:val="24"/>
+          <w:u w:val="none"/>
+        </w:rPr>
+      </w:pPr>
+      <w:r>
+        <w:rPr>
+          <w:rFonts w:ascii="Open Sans" w:cs="Open Sans" w:eastAsia="Open Sans" w:hAnsi="Open Sans"/>
+          <w:color w:val="695d46"/>
+          <w:sz w:val="24"/>
+          <w:szCs w:val="24"/>
+          <w:rtl w:val="0"/>
+        </w:rPr>
+        <w:t xml:space="preserve">Some of this information will also be presented as tips at the bottom of the screen after a workout.</w:t>
       </w:r>
     </w:p>
     <w:p>
@@ -772,7 +1556,7 @@
       <w:pPr>
         <w:numPr>
           <w:ilvl w:val="0"/>
-          <w:numId w:val="4"/>
+          <w:numId w:val="5"/>
         </w:numPr>
         <w:spacing w:before="120" w:line="240" w:lineRule="auto"/>
         <w:ind w:left="720" w:hanging="360"/>
@@ -791,14 +1575,14 @@
           <w:szCs w:val="24"/>
           <w:rtl w:val="0"/>
         </w:rPr>
-        <w:t xml:space="preserve">Lorem ipsum dolor sit amet, consectetuer adipiscing elit</w:t>
+        <w:t xml:space="preserve">The user can send and receive friend requests to interact with other users of the application</w:t>
       </w:r>
     </w:p>
     <w:p>
       <w:pPr>
         <w:numPr>
           <w:ilvl w:val="0"/>
-          <w:numId w:val="4"/>
+          <w:numId w:val="5"/>
         </w:numPr>
         <w:spacing w:before="120" w:line="240" w:lineRule="auto"/>
         <w:ind w:left="720" w:hanging="360"/>
@@ -817,7 +1601,7 @@
           <w:szCs w:val="24"/>
           <w:rtl w:val="0"/>
         </w:rPr>
-        <w:t xml:space="preserve">Sed diam nonummy nibh euismod tincidunt ut laoreet dolore magna aliquam erat volutpat.</w:t>
+        <w:t xml:space="preserve">The user can share and import exercises and workouts from other users using a code or link.</w:t>
       </w:r>
     </w:p>
     <w:p>
@@ -1211,12 +1995,24 @@
           <w:color w:val="008575"/>
           <w:rtl w:val="0"/>
         </w:rPr>
-        <w:t xml:space="preserve">Dylan Hulon - Role</w:t>
-      </w:r>
-    </w:p>
-    <w:p>
-      <w:pPr>
-        <w:spacing w:before="120" w:line="240" w:lineRule="auto"/>
+        <w:t xml:space="preserve">Dylan Hulon - </w:t>
+      </w:r>
+      <w:r>
+        <w:rPr>
+          <w:rtl w:val="0"/>
+        </w:rPr>
+        <w:t xml:space="preserve">Coder/Tester</w:t>
+      </w:r>
+      <w:r>
+        <w:rPr>
+          <w:rtl w:val="0"/>
+        </w:rPr>
+      </w:r>
+    </w:p>
+    <w:p>
+      <w:pPr>
+        <w:spacing w:before="120" w:line="240" w:lineRule="auto"/>
+        <w:ind w:left="720" w:firstLine="0"/>
         <w:rPr>
           <w:rFonts w:ascii="Open Sans" w:cs="Open Sans" w:eastAsia="Open Sans" w:hAnsi="Open Sans"/>
           <w:color w:val="695d46"/>
@@ -1254,12 +2050,24 @@
           <w:color w:val="008575"/>
           <w:rtl w:val="0"/>
         </w:rPr>
-        <w:t xml:space="preserve">Austin Jones - Role</w:t>
-      </w:r>
-    </w:p>
-    <w:p>
-      <w:pPr>
-        <w:spacing w:before="120" w:line="240" w:lineRule="auto"/>
+        <w:t xml:space="preserve">Austin Jones - </w:t>
+      </w:r>
+      <w:r>
+        <w:rPr>
+          <w:rtl w:val="0"/>
+        </w:rPr>
+        <w:t xml:space="preserve">Coder/Tester</w:t>
+      </w:r>
+      <w:r>
+        <w:rPr>
+          <w:rtl w:val="0"/>
+        </w:rPr>
+      </w:r>
+    </w:p>
+    <w:p>
+      <w:pPr>
+        <w:spacing w:before="120" w:line="240" w:lineRule="auto"/>
+        <w:ind w:left="720" w:firstLine="0"/>
         <w:rPr>
           <w:rFonts w:ascii="Open Sans" w:cs="Open Sans" w:eastAsia="Open Sans" w:hAnsi="Open Sans"/>
           <w:color w:val="695d46"/>
@@ -1297,12 +2105,24 @@
           <w:color w:val="008575"/>
           <w:rtl w:val="0"/>
         </w:rPr>
-        <w:t xml:space="preserve">Jaylen Cook - Role</w:t>
-      </w:r>
-    </w:p>
-    <w:p>
-      <w:pPr>
-        <w:spacing w:before="120" w:line="240" w:lineRule="auto"/>
+        <w:t xml:space="preserve">Jaylen Cook - </w:t>
+      </w:r>
+      <w:r>
+        <w:rPr>
+          <w:rtl w:val="0"/>
+        </w:rPr>
+        <w:t xml:space="preserve">Coder/Tester</w:t>
+      </w:r>
+      <w:r>
+        <w:rPr>
+          <w:rtl w:val="0"/>
+        </w:rPr>
+      </w:r>
+    </w:p>
+    <w:p>
+      <w:pPr>
+        <w:spacing w:before="120" w:line="240" w:lineRule="auto"/>
+        <w:ind w:left="720" w:firstLine="0"/>
         <w:rPr>
           <w:rFonts w:ascii="Open Sans" w:cs="Open Sans" w:eastAsia="Open Sans" w:hAnsi="Open Sans"/>
           <w:color w:val="695d46"/>
@@ -1340,12 +2160,24 @@
           <w:color w:val="008575"/>
           <w:rtl w:val="0"/>
         </w:rPr>
-        <w:t xml:space="preserve">Benjamin Johnson - Role</w:t>
-      </w:r>
-    </w:p>
-    <w:p>
-      <w:pPr>
-        <w:spacing w:before="120" w:line="240" w:lineRule="auto"/>
+        <w:t xml:space="preserve">Benjamin Johnson - </w:t>
+      </w:r>
+      <w:r>
+        <w:rPr>
+          <w:rtl w:val="0"/>
+        </w:rPr>
+        <w:t xml:space="preserve">UI Designer/Presentation Creator/Document Editor</w:t>
+      </w:r>
+      <w:r>
+        <w:rPr>
+          <w:rtl w:val="0"/>
+        </w:rPr>
+      </w:r>
+    </w:p>
+    <w:p>
+      <w:pPr>
+        <w:spacing w:before="120" w:line="240" w:lineRule="auto"/>
+        <w:ind w:left="720" w:firstLine="0"/>
         <w:rPr>
           <w:rFonts w:ascii="Open Sans" w:cs="Open Sans" w:eastAsia="Open Sans" w:hAnsi="Open Sans"/>
           <w:color w:val="695d46"/>
@@ -1439,7 +2271,7 @@
           <w:szCs w:val="24"/>
           <w:rtl w:val="0"/>
         </w:rPr>
-        <w:t xml:space="preserve">Lorem ipsum dolor sit amet, consectetuer adipiscing elit, sed diam nonummy nibh euismod tincidunt ut laoreet dolore magna aliquam erat volutpat.</w:t>
+        <w:t xml:space="preserve">GitHub services may possibly fail, causing errors or corruptions in files. A lack of good practices may create risk. A free provided service may change their applications or policies. ChatGPT may provide incorrect guidance and cause a break or failure in code or services. Policies and licenses for services may change, causing an alteration with services. Google or Android Play services may experience an outage causing a loss in service. </w:t>
       </w:r>
       <w:r>
         <w:rPr>
@@ -1482,20 +2314,42 @@
         <w:ind w:left="720" w:firstLine="0"/>
         <w:rPr>
           <w:rFonts w:ascii="Open Sans" w:cs="Open Sans" w:eastAsia="Open Sans" w:hAnsi="Open Sans"/>
-          <w:color w:val="695d46"/>
-          <w:sz w:val="24"/>
-          <w:szCs w:val="24"/>
-        </w:rPr>
-      </w:pPr>
-      <w:r>
-        <w:rPr>
-          <w:rFonts w:ascii="Open Sans" w:cs="Open Sans" w:eastAsia="Open Sans" w:hAnsi="Open Sans"/>
-          <w:color w:val="695d46"/>
-          <w:sz w:val="24"/>
-          <w:szCs w:val="24"/>
-          <w:rtl w:val="0"/>
-        </w:rPr>
-        <w:t xml:space="preserve">Lorem ipsum dolor sit amet, consectetuer adipiscing elit, sed diam nonummy nibh euismod tincidunt ut laoreet dolore magna aliquam erat volutpat.</w:t>
+          <w:color w:val="999999"/>
+          <w:sz w:val="24"/>
+          <w:szCs w:val="24"/>
+        </w:rPr>
+      </w:pPr>
+      <w:r>
+        <w:rPr>
+          <w:rFonts w:ascii="Open Sans" w:cs="Open Sans" w:eastAsia="Open Sans" w:hAnsi="Open Sans"/>
+          <w:color w:val="695d46"/>
+          <w:sz w:val="24"/>
+          <w:szCs w:val="24"/>
+          <w:rtl w:val="0"/>
+        </w:rPr>
+        <w:t xml:space="preserve">Learning a new programming language, Kotlin. The group will also be using an IDE that they may not be entirely familiar with. The group is also using Android Studio for the IDE, and will be using ChatGPT for simple guidance and instruction, but for not code production.</w:t>
+      </w:r>
+      <w:r>
+        <w:rPr>
+          <w:rtl w:val="0"/>
+        </w:rPr>
+      </w:r>
+    </w:p>
+    <w:p>
+      <w:pPr>
+        <w:spacing w:before="120" w:line="240" w:lineRule="auto"/>
+        <w:ind w:left="720" w:firstLine="0"/>
+        <w:rPr>
+          <w:rFonts w:ascii="Open Sans" w:cs="Open Sans" w:eastAsia="Open Sans" w:hAnsi="Open Sans"/>
+          <w:color w:val="695d46"/>
+          <w:sz w:val="24"/>
+          <w:szCs w:val="24"/>
+        </w:rPr>
+      </w:pPr>
+      <w:r>
+        <w:rPr>
+          <w:rtl w:val="0"/>
+        </w:rPr>
       </w:r>
     </w:p>
     <w:p>
@@ -1546,7 +2400,7 @@
           <w:szCs w:val="24"/>
           <w:rtl w:val="0"/>
         </w:rPr>
-        <w:t xml:space="preserve">Lorem ipsum dolor sit amet, consectetuer adipiscing elit, sed diam nonummy nibh euismod tincidunt ut laoreet dolore magna aliquam erat volutpat.</w:t>
+        <w:t xml:space="preserve">Risk may occur from work life balances, such as working a full time job and meeting deadlines. Acts of god such as a computer completely crashing resulting in data loss. The destruction of a device.  </w:t>
       </w:r>
     </w:p>
     <w:p>
@@ -1564,6 +2418,7 @@
       </w:pPr>
       <w:bookmarkStart w:colFirst="0" w:colLast="0" w:name="_q9bv9wogt1r" w:id="20"/>
       <w:bookmarkEnd w:id="20"/>
+      <w:commentRangeStart w:id="0"/>
       <w:r>
         <w:rPr>
           <w:rFonts w:ascii="PT Sans Narrow" w:cs="PT Sans Narrow" w:eastAsia="PT Sans Narrow" w:hAnsi="PT Sans Narrow"/>
@@ -1575,6 +2430,15 @@
         </w:rPr>
         <w:t xml:space="preserve">Timeline</w:t>
       </w:r>
+      <w:commentRangeEnd w:id="0"/>
+      <w:r>
+        <w:commentReference w:id="0"/>
+      </w:r>
+      <w:r>
+        <w:rPr>
+          <w:rtl w:val="0"/>
+        </w:rPr>
+      </w:r>
     </w:p>
     <w:p>
       <w:pPr>
@@ -1583,7 +2447,7 @@
         <w:keepLines w:val="0"/>
         <w:numPr>
           <w:ilvl w:val="0"/>
-          <w:numId w:val="5"/>
+          <w:numId w:val="6"/>
         </w:numPr>
         <w:spacing w:after="0" w:before="320" w:line="240" w:lineRule="auto"/>
         <w:ind w:left="720" w:hanging="360"/>
@@ -1598,11 +2462,14 @@
       <w:bookmarkEnd w:id="21"/>
       <w:r>
         <w:rPr>
-          <w:rFonts w:ascii="PT Sans Narrow" w:cs="PT Sans Narrow" w:eastAsia="PT Sans Narrow" w:hAnsi="PT Sans Narrow"/>
-          <w:color w:val="008575"/>
-          <w:rtl w:val="0"/>
-        </w:rPr>
-        <w:t xml:space="preserve">Week 1</w:t>
+          <w:rtl w:val="0"/>
+        </w:rPr>
+        <w:t xml:space="preserve">Proposal Stage (8/26/25 - 9/13/25)</w:t>
+      </w:r>
+      <w:r>
+        <w:rPr>
+          <w:rtl w:val="0"/>
+        </w:rPr>
       </w:r>
     </w:p>
     <w:p>
@@ -1624,7 +2491,7 @@
           <w:szCs w:val="24"/>
           <w:rtl w:val="0"/>
         </w:rPr>
-        <w:t xml:space="preserve">Lorem ipsum dolor sit amet, consectetuer adipiscing elit, sed diam nonummy nibh euismod tincidunt ut laoreet dolore magna aliquam erat volutpat.</w:t>
+        <w:t xml:space="preserve">Complete the project proposal, and identify any current, or future risk. Identify the software, frameworks, IDE’s, and any operating systems that will be used for the creation of the project. The team will get all computers and laptops installed with the decided upon software the group has agreed to use. The group also plans to have scheduled group meetings, virtually and in person, to discuss these topics in further detail, till the end of the project to help facilitate communication and improve the quality of the project. The group also has to meet in and around others schedules. </w:t>
       </w:r>
       <w:r>
         <w:rPr>
@@ -1639,7 +2506,7 @@
         <w:keepLines w:val="0"/>
         <w:numPr>
           <w:ilvl w:val="0"/>
-          <w:numId w:val="5"/>
+          <w:numId w:val="6"/>
         </w:numPr>
         <w:spacing w:after="0" w:before="320" w:line="240" w:lineRule="auto"/>
         <w:ind w:left="720" w:hanging="360"/>
@@ -1654,11 +2521,14 @@
       <w:bookmarkEnd w:id="22"/>
       <w:r>
         <w:rPr>
-          <w:rFonts w:ascii="PT Sans Narrow" w:cs="PT Sans Narrow" w:eastAsia="PT Sans Narrow" w:hAnsi="PT Sans Narrow"/>
-          <w:color w:val="008575"/>
-          <w:rtl w:val="0"/>
-        </w:rPr>
-        <w:t xml:space="preserve">Week 2</w:t>
+          <w:rtl w:val="0"/>
+        </w:rPr>
+        <w:t xml:space="preserve">Training and Adjusting to Tools and IDEs (9/14/25 - 9/27/2025)</w:t>
+      </w:r>
+      <w:r>
+        <w:rPr>
+          <w:rtl w:val="0"/>
+        </w:rPr>
       </w:r>
     </w:p>
     <w:p>
@@ -1680,7 +2550,7 @@
           <w:szCs w:val="24"/>
           <w:rtl w:val="0"/>
         </w:rPr>
-        <w:t xml:space="preserve">Lorem ipsum dolor sit amet, consectetuer adipiscing elit, sed diam nonummy nibh euismod tincidunt ut laoreet dolore magna aliquam erat volutpat.</w:t>
+        <w:t xml:space="preserve">The team will get familiar with their software and further their experience in Kotlin, Android Studio, SQLite, Figma, GitHub, and any other necessary tools.</w:t>
       </w:r>
     </w:p>
     <w:p>
@@ -1690,7 +2560,7 @@
         <w:keepLines w:val="0"/>
         <w:numPr>
           <w:ilvl w:val="0"/>
-          <w:numId w:val="5"/>
+          <w:numId w:val="6"/>
         </w:numPr>
         <w:spacing w:after="0" w:before="320" w:line="240" w:lineRule="auto"/>
         <w:ind w:left="720" w:hanging="360"/>
@@ -1705,11 +2575,14 @@
       <w:bookmarkEnd w:id="23"/>
       <w:r>
         <w:rPr>
-          <w:rFonts w:ascii="PT Sans Narrow" w:cs="PT Sans Narrow" w:eastAsia="PT Sans Narrow" w:hAnsi="PT Sans Narrow"/>
-          <w:color w:val="008575"/>
-          <w:rtl w:val="0"/>
-        </w:rPr>
-        <w:t xml:space="preserve">Week 3</w:t>
+          <w:rtl w:val="0"/>
+        </w:rPr>
+        <w:t xml:space="preserve">App/UI Design (9/28/25 - 10/11/25)</w:t>
+      </w:r>
+      <w:r>
+        <w:rPr>
+          <w:rtl w:val="0"/>
+        </w:rPr>
       </w:r>
     </w:p>
     <w:p>
@@ -1731,7 +2604,56 @@
           <w:szCs w:val="24"/>
           <w:rtl w:val="0"/>
         </w:rPr>
-        <w:t xml:space="preserve">Lorem ipsum dolor sit amet, consectetuer adipiscing elit, sed diam nonummy nibh euismod tincidunt ut laoreet dolore magna aliquam erat volutpat.</w:t>
+        <w:t xml:space="preserve">Begin the base creation of the application and designing the user interface. Determine the main UI and which buttons link to which UI page.</w:t>
+      </w:r>
+    </w:p>
+    <w:p>
+      <w:pPr>
+        <w:spacing w:before="120" w:line="240" w:lineRule="auto"/>
+        <w:ind w:left="720" w:firstLine="0"/>
+        <w:rPr>
+          <w:rFonts w:ascii="Open Sans" w:cs="Open Sans" w:eastAsia="Open Sans" w:hAnsi="Open Sans"/>
+          <w:color w:val="695d46"/>
+          <w:sz w:val="24"/>
+          <w:szCs w:val="24"/>
+        </w:rPr>
+      </w:pPr>
+      <w:r>
+        <w:rPr>
+          <w:rFonts w:ascii="Open Sans" w:cs="Open Sans" w:eastAsia="Open Sans" w:hAnsi="Open Sans"/>
+          <w:color w:val="695d46"/>
+          <w:sz w:val="24"/>
+          <w:szCs w:val="24"/>
+          <w:rtl w:val="0"/>
+        </w:rPr>
+        <w:t xml:space="preserve">10/5/25: </w:t>
+      </w:r>
+    </w:p>
+    <w:p>
+      <w:pPr>
+        <w:numPr>
+          <w:ilvl w:val="0"/>
+          <w:numId w:val="4"/>
+        </w:numPr>
+        <w:spacing w:before="120" w:line="240" w:lineRule="auto"/>
+        <w:ind w:left="1440" w:hanging="360"/>
+        <w:rPr>
+          <w:rFonts w:ascii="Open Sans" w:cs="Open Sans" w:eastAsia="Open Sans" w:hAnsi="Open Sans"/>
+          <w:color w:val="695d46"/>
+          <w:sz w:val="24"/>
+          <w:szCs w:val="24"/>
+          <w:u w:val="none"/>
+        </w:rPr>
+      </w:pPr>
+      <w:r>
+        <w:rPr>
+          <w:rFonts w:ascii="Open Sans" w:cs="Open Sans" w:eastAsia="Open Sans" w:hAnsi="Open Sans"/>
+          <w:color w:val="695d46"/>
+          <w:sz w:val="24"/>
+          <w:szCs w:val="24"/>
+          <w:rtl w:val="0"/>
+        </w:rPr>
+        <w:t xml:space="preserve">Start finalizing Main UI, start focusing on sub pages and other     smaller UI elements</w:t>
       </w:r>
     </w:p>
     <w:p>
@@ -1741,7 +2663,7 @@
         <w:keepLines w:val="0"/>
         <w:numPr>
           <w:ilvl w:val="0"/>
-          <w:numId w:val="5"/>
+          <w:numId w:val="6"/>
         </w:numPr>
         <w:spacing w:after="0" w:before="320" w:line="240" w:lineRule="auto"/>
         <w:ind w:left="720" w:hanging="360"/>
@@ -1756,11 +2678,9 @@
       <w:bookmarkEnd w:id="24"/>
       <w:r>
         <w:rPr>
-          <w:rFonts w:ascii="PT Sans Narrow" w:cs="PT Sans Narrow" w:eastAsia="PT Sans Narrow" w:hAnsi="PT Sans Narrow"/>
-          <w:color w:val="008575"/>
-          <w:rtl w:val="0"/>
-        </w:rPr>
-        <w:t xml:space="preserve">Week 4</w:t>
+          <w:rtl w:val="0"/>
+        </w:rPr>
+        <w:t xml:space="preserve">App Creation/Code Implementation (10/12/25 - 11/8/25)</w:t>
       </w:r>
     </w:p>
     <w:p>
@@ -1782,23 +2702,149 @@
           <w:szCs w:val="24"/>
           <w:rtl w:val="0"/>
         </w:rPr>
-        <w:t xml:space="preserve">Lorem ipsum dolor sit amet, consectetuer adipiscing elit, sed diam nonummy nibh euismod tincidunt ut laoreet dolore magna aliquam erat volutpat.</w:t>
-      </w:r>
-    </w:p>
-    <w:p>
-      <w:pPr>
+        <w:t xml:space="preserve">10/12/25 - 10/19/25: Planning</w:t>
+      </w:r>
+    </w:p>
+    <w:p>
+      <w:pPr>
+        <w:numPr>
+          <w:ilvl w:val="0"/>
+          <w:numId w:val="7"/>
+        </w:numPr>
+        <w:spacing w:after="0" w:afterAutospacing="0" w:before="120" w:line="240" w:lineRule="auto"/>
+        <w:ind w:left="1440" w:hanging="360"/>
+        <w:rPr>
+          <w:rFonts w:ascii="Open Sans" w:cs="Open Sans" w:eastAsia="Open Sans" w:hAnsi="Open Sans"/>
+          <w:color w:val="695d46"/>
+          <w:sz w:val="24"/>
+          <w:szCs w:val="24"/>
+          <w:u w:val="none"/>
+        </w:rPr>
+      </w:pPr>
+      <w:r>
+        <w:rPr>
+          <w:rFonts w:ascii="Open Sans" w:cs="Open Sans" w:eastAsia="Open Sans" w:hAnsi="Open Sans"/>
+          <w:color w:val="695d46"/>
+          <w:sz w:val="24"/>
+          <w:szCs w:val="24"/>
+          <w:rtl w:val="0"/>
+        </w:rPr>
+        <w:t xml:space="preserve">Determine datatypes and data structures.</w:t>
+      </w:r>
+    </w:p>
+    <w:p>
+      <w:pPr>
+        <w:numPr>
+          <w:ilvl w:val="0"/>
+          <w:numId w:val="7"/>
+        </w:numPr>
+        <w:spacing w:after="0" w:afterAutospacing="0" w:before="0" w:beforeAutospacing="0" w:line="240" w:lineRule="auto"/>
+        <w:ind w:left="1440" w:hanging="360"/>
+        <w:rPr>
+          <w:rFonts w:ascii="Open Sans" w:cs="Open Sans" w:eastAsia="Open Sans" w:hAnsi="Open Sans"/>
+          <w:color w:val="695d46"/>
+          <w:sz w:val="24"/>
+          <w:szCs w:val="24"/>
+          <w:u w:val="none"/>
+        </w:rPr>
+      </w:pPr>
+      <w:r>
+        <w:rPr>
+          <w:rFonts w:ascii="Open Sans" w:cs="Open Sans" w:eastAsia="Open Sans" w:hAnsi="Open Sans"/>
+          <w:color w:val="695d46"/>
+          <w:sz w:val="24"/>
+          <w:szCs w:val="24"/>
+          <w:rtl w:val="0"/>
+        </w:rPr>
+        <w:t xml:space="preserve">Determine which features need to be implemented first.</w:t>
+      </w:r>
+    </w:p>
+    <w:p>
+      <w:pPr>
+        <w:numPr>
+          <w:ilvl w:val="0"/>
+          <w:numId w:val="7"/>
+        </w:numPr>
+        <w:spacing w:before="0" w:beforeAutospacing="0" w:line="240" w:lineRule="auto"/>
+        <w:ind w:left="1440" w:hanging="360"/>
+        <w:rPr>
+          <w:rFonts w:ascii="Open Sans" w:cs="Open Sans" w:eastAsia="Open Sans" w:hAnsi="Open Sans"/>
+          <w:color w:val="695d46"/>
+          <w:sz w:val="24"/>
+          <w:szCs w:val="24"/>
+          <w:u w:val="none"/>
+        </w:rPr>
+      </w:pPr>
+      <w:r>
+        <w:rPr>
+          <w:rFonts w:ascii="Open Sans" w:cs="Open Sans" w:eastAsia="Open Sans" w:hAnsi="Open Sans"/>
+          <w:color w:val="695d46"/>
+          <w:sz w:val="24"/>
+          <w:szCs w:val="24"/>
+          <w:rtl w:val="0"/>
+        </w:rPr>
+        <w:t xml:space="preserve">Determine which member implements what feature.</w:t>
+      </w:r>
+    </w:p>
+    <w:p>
+      <w:pPr>
+        <w:spacing w:before="120" w:line="240" w:lineRule="auto"/>
+        <w:ind w:left="0" w:firstLine="0"/>
+        <w:rPr>
+          <w:rFonts w:ascii="Open Sans" w:cs="Open Sans" w:eastAsia="Open Sans" w:hAnsi="Open Sans"/>
+          <w:color w:val="695d46"/>
+          <w:sz w:val="24"/>
+          <w:szCs w:val="24"/>
+        </w:rPr>
+      </w:pPr>
+      <w:r>
+        <w:rPr>
+          <w:rFonts w:ascii="Open Sans" w:cs="Open Sans" w:eastAsia="Open Sans" w:hAnsi="Open Sans"/>
+          <w:color w:val="695d46"/>
+          <w:sz w:val="24"/>
+          <w:szCs w:val="24"/>
+          <w:rtl w:val="0"/>
+        </w:rPr>
+        <w:tab/>
+        <w:t xml:space="preserve">10/20/25 - 11/8/25: Implementation</w:t>
+      </w:r>
+    </w:p>
+    <w:p>
+      <w:pPr>
+        <w:pStyle w:val="Heading2"/>
+        <w:keepNext w:val="0"/>
+        <w:keepLines w:val="0"/>
+        <w:numPr>
+          <w:ilvl w:val="0"/>
+          <w:numId w:val="6"/>
+        </w:numPr>
+        <w:ind w:left="720" w:hanging="360"/>
+      </w:pPr>
+      <w:bookmarkStart w:colFirst="0" w:colLast="0" w:name="_bl803t32big8" w:id="25"/>
+      <w:bookmarkEnd w:id="25"/>
+      <w:r>
+        <w:rPr>
+          <w:rtl w:val="0"/>
+        </w:rPr>
+        <w:t xml:space="preserve">Testing and Debugging (11/9/25 - 11/22/25)</w:t>
+      </w:r>
+    </w:p>
+    <w:p>
+      <w:pPr>
+        <w:spacing w:before="120" w:line="240" w:lineRule="auto"/>
+        <w:ind w:left="720" w:firstLine="0"/>
         <w:rPr/>
       </w:pPr>
       <w:r>
         <w:rPr>
-          <w:rtl w:val="0"/>
-        </w:rPr>
-      </w:r>
-    </w:p>
-    <w:p>
-      <w:pPr>
-        <w:rPr/>
-      </w:pPr>
+          <w:rFonts w:ascii="Open Sans" w:cs="Open Sans" w:eastAsia="Open Sans" w:hAnsi="Open Sans"/>
+          <w:color w:val="695d46"/>
+          <w:sz w:val="24"/>
+          <w:szCs w:val="24"/>
+          <w:rtl w:val="0"/>
+        </w:rPr>
+        <w:t xml:space="preserve">Test all implemented features and fix as many bugs as possible.</w:t>
+      </w:r>
       <w:r>
         <w:rPr>
           <w:rtl w:val="0"/>
@@ -1814,6 +2860,62 @@
 </w:document>
 </file>
 
+<file path=word/comments.xml><?xml version="1.0" encoding="utf-8"?>
+<w:comments xmlns:mc="http://schemas.openxmlformats.org/markup-compatibility/2006" xmlns:o="urn:schemas-microsoft-com:office:office" xmlns:r="http://schemas.openxmlformats.org/officeDocument/2006/relationships" xmlns:m="http://schemas.openxmlformats.org/officeDocument/2006/math" xmlns:v="urn:schemas-microsoft-com:vml" xmlns:wp="http://schemas.openxmlformats.org/drawingml/2006/wordprocessingDrawing" xmlns:w10="urn:schemas-microsoft-com:office:word" xmlns:w="http://schemas.openxmlformats.org/wordprocessingml/2006/main" xmlns:wne="http://schemas.microsoft.com/office/word/2006/wordml" xmlns:sl="http://schemas.openxmlformats.org/schemaLibrary/2006/main" xmlns:a="http://schemas.openxmlformats.org/drawingml/2006/main" xmlns:pic="http://schemas.openxmlformats.org/drawingml/2006/picture" xmlns:c="http://schemas.openxmlformats.org/drawingml/2006/chart" xmlns:lc="http://schemas.openxmlformats.org/drawingml/2006/lockedCanvas" xmlns:dgm="http://schemas.openxmlformats.org/drawingml/2006/diagram" xmlns:wps="http://schemas.microsoft.com/office/word/2010/wordprocessingShape" xmlns:wpg="http://schemas.microsoft.com/office/word/2010/wordprocessingGroup" xmlns:w14="http://schemas.microsoft.com/office/word/2010/wordml" xmlns:w15="http://schemas.microsoft.com/office/word/2012/wordml" xmlns:w16="http://schemas.microsoft.com/office/word/2018/wordml" xmlns:w16cex="http://schemas.microsoft.com/office/word/2018/wordml/cex" xmlns:w16cid="http://schemas.microsoft.com/office/word/2016/wordml/cid" xmlns="http://schemas.microsoft.com/office/tasks/2019/documenttasks" xmlns:cr="http://schemas.microsoft.com/office/comments/2020/reactions">
+  <w:comment w:author="Jay C" w:id="0" w:date="2025-09-05T00:23:51Z">
+    <w:p>
+      <w:pPr>
+        <w:keepNext w:val="0"/>
+        <w:keepLines w:val="0"/>
+        <w:pageBreakBefore w:val="0"/>
+        <w:widowControl w:val="0"/>
+        <w:pBdr>
+          <w:top w:space="0" w:sz="0" w:val="nil"/>
+          <w:left w:space="0" w:sz="0" w:val="nil"/>
+          <w:bottom w:space="0" w:sz="0" w:val="nil"/>
+          <w:right w:space="0" w:sz="0" w:val="nil"/>
+          <w:between w:space="0" w:sz="0" w:val="nil"/>
+        </w:pBdr>
+        <w:shd w:fill="auto" w:val="clear"/>
+        <w:spacing w:after="0" w:before="0" w:line="240" w:lineRule="auto"/>
+        <w:ind w:left="0" w:right="0" w:firstLine="0"/>
+        <w:jc w:val="left"/>
+        <w:rPr>
+          <w:rFonts w:ascii="Arial" w:cs="Arial" w:eastAsia="Arial" w:hAnsi="Arial"/>
+          <w:b w:val="0"/>
+          <w:i w:val="0"/>
+          <w:smallCaps w:val="0"/>
+          <w:strike w:val="0"/>
+          <w:color w:val="000000"/>
+          <w:sz w:val="22"/>
+          <w:szCs w:val="22"/>
+          <w:u w:val="none"/>
+          <w:shd w:fill="auto" w:val="clear"/>
+          <w:vertAlign w:val="baseline"/>
+        </w:rPr>
+      </w:pPr>
+      <w:r>
+        <w:rPr>
+          <w:rFonts w:ascii="Arial" w:cs="Arial" w:eastAsia="Arial" w:hAnsi="Arial"/>
+          <w:b w:val="0"/>
+          <w:i w:val="0"/>
+          <w:smallCaps w:val="0"/>
+          <w:strike w:val="0"/>
+          <w:color w:val="000000"/>
+          <w:sz w:val="22"/>
+          <w:szCs w:val="22"/>
+          <w:u w:val="none"/>
+          <w:shd w:fill="auto" w:val="clear"/>
+          <w:vertAlign w:val="baseline"/>
+          <w:rtl w:val="0"/>
+        </w:rPr>
+        <w:t xml:space="preserve">Very Tentative, Very Likely to change</w:t>
+      </w:r>
+    </w:p>
+  </w:comment>
+</w:comments>
+</file>
+
 <file path=word/numbering.xml><?xml version="1.0" encoding="utf-8"?>
 <w:numbering xmlns:mc="http://schemas.openxmlformats.org/markup-compatibility/2006" xmlns:o="urn:schemas-microsoft-com:office:office" xmlns:r="http://schemas.openxmlformats.org/officeDocument/2006/relationships" xmlns:m="http://schemas.openxmlformats.org/officeDocument/2006/math" xmlns:v="urn:schemas-microsoft-com:vml" xmlns:wp="http://schemas.openxmlformats.org/drawingml/2006/wordprocessingDrawing" xmlns:w10="urn:schemas-microsoft-com:office:word" xmlns:w="http://schemas.openxmlformats.org/wordprocessingml/2006/main" xmlns:wne="http://schemas.microsoft.com/office/word/2006/wordml" xmlns:sl="http://schemas.openxmlformats.org/schemaLibrary/2006/main" xmlns:a="http://schemas.openxmlformats.org/drawingml/2006/main" xmlns:pic="http://schemas.openxmlformats.org/drawingml/2006/picture" xmlns:c="http://schemas.openxmlformats.org/drawingml/2006/chart" xmlns:lc="http://schemas.openxmlformats.org/drawingml/2006/lockedCanvas" xmlns:dgm="http://schemas.openxmlformats.org/drawingml/2006/diagram" xmlns:wps="http://schemas.microsoft.com/office/word/2010/wordprocessingShape" xmlns:wpg="http://schemas.microsoft.com/office/word/2010/wordprocessingGroup" xmlns:w14="http://schemas.microsoft.com/office/word/2010/wordml" xmlns:w15="http://schemas.microsoft.com/office/word/2012/wordml" xmlns:w16="http://schemas.microsoft.com/office/word/2018/wordml" xmlns:w16cex="http://schemas.microsoft.com/office/word/2018/wordml/cex" xmlns:w16cid="http://schemas.microsoft.com/office/word/2016/wordml/cid" xmlns="http://schemas.microsoft.com/office/tasks/2019/documenttasks" xmlns:cr="http://schemas.microsoft.com/office/comments/2020/reactions">
   <w:abstractNum w:abstractNumId="1">
@@ -2149,6 +3251,116 @@
   <w:abstractNum w:abstractNumId="4">
     <w:lvl w:ilvl="0">
       <w:start w:val="1"/>
+      <w:numFmt w:val="bullet"/>
+      <w:lvlText w:val="●"/>
+      <w:lvlJc w:val="left"/>
+      <w:pPr>
+        <w:ind w:left="1440" w:hanging="360"/>
+      </w:pPr>
+      <w:rPr>
+        <w:u w:val="none"/>
+      </w:rPr>
+    </w:lvl>
+    <w:lvl w:ilvl="1">
+      <w:start w:val="1"/>
+      <w:numFmt w:val="bullet"/>
+      <w:lvlText w:val="○"/>
+      <w:lvlJc w:val="left"/>
+      <w:pPr>
+        <w:ind w:left="2160" w:hanging="360"/>
+      </w:pPr>
+      <w:rPr>
+        <w:u w:val="none"/>
+      </w:rPr>
+    </w:lvl>
+    <w:lvl w:ilvl="2">
+      <w:start w:val="1"/>
+      <w:numFmt w:val="bullet"/>
+      <w:lvlText w:val="■"/>
+      <w:lvlJc w:val="left"/>
+      <w:pPr>
+        <w:ind w:left="2880" w:hanging="360"/>
+      </w:pPr>
+      <w:rPr>
+        <w:u w:val="none"/>
+      </w:rPr>
+    </w:lvl>
+    <w:lvl w:ilvl="3">
+      <w:start w:val="1"/>
+      <w:numFmt w:val="bullet"/>
+      <w:lvlText w:val="●"/>
+      <w:lvlJc w:val="left"/>
+      <w:pPr>
+        <w:ind w:left="3600" w:hanging="360"/>
+      </w:pPr>
+      <w:rPr>
+        <w:u w:val="none"/>
+      </w:rPr>
+    </w:lvl>
+    <w:lvl w:ilvl="4">
+      <w:start w:val="1"/>
+      <w:numFmt w:val="bullet"/>
+      <w:lvlText w:val="○"/>
+      <w:lvlJc w:val="left"/>
+      <w:pPr>
+        <w:ind w:left="4320" w:hanging="360"/>
+      </w:pPr>
+      <w:rPr>
+        <w:u w:val="none"/>
+      </w:rPr>
+    </w:lvl>
+    <w:lvl w:ilvl="5">
+      <w:start w:val="1"/>
+      <w:numFmt w:val="bullet"/>
+      <w:lvlText w:val="■"/>
+      <w:lvlJc w:val="left"/>
+      <w:pPr>
+        <w:ind w:left="5040" w:hanging="360"/>
+      </w:pPr>
+      <w:rPr>
+        <w:u w:val="none"/>
+      </w:rPr>
+    </w:lvl>
+    <w:lvl w:ilvl="6">
+      <w:start w:val="1"/>
+      <w:numFmt w:val="bullet"/>
+      <w:lvlText w:val="●"/>
+      <w:lvlJc w:val="left"/>
+      <w:pPr>
+        <w:ind w:left="5760" w:hanging="360"/>
+      </w:pPr>
+      <w:rPr>
+        <w:u w:val="none"/>
+      </w:rPr>
+    </w:lvl>
+    <w:lvl w:ilvl="7">
+      <w:start w:val="1"/>
+      <w:numFmt w:val="bullet"/>
+      <w:lvlText w:val="○"/>
+      <w:lvlJc w:val="left"/>
+      <w:pPr>
+        <w:ind w:left="6480" w:hanging="360"/>
+      </w:pPr>
+      <w:rPr>
+        <w:u w:val="none"/>
+      </w:rPr>
+    </w:lvl>
+    <w:lvl w:ilvl="8">
+      <w:start w:val="1"/>
+      <w:numFmt w:val="bullet"/>
+      <w:lvlText w:val="■"/>
+      <w:lvlJc w:val="left"/>
+      <w:pPr>
+        <w:ind w:left="7200" w:hanging="360"/>
+      </w:pPr>
+      <w:rPr>
+        <w:u w:val="none"/>
+      </w:rPr>
+    </w:lvl>
+  </w:abstractNum>
+  <w:abstractNum w:abstractNumId="5">
+    <w:lvl w:ilvl="0">
+      <w:start w:val="1"/>
       <w:numFmt w:val="decimal"/>
       <w:lvlText w:val="%1."/>
       <w:lvlJc w:val="left"/>
@@ -2256,7 +3468,7 @@
       </w:rPr>
     </w:lvl>
   </w:abstractNum>
-  <w:abstractNum w:abstractNumId="5">
+  <w:abstractNum w:abstractNumId="6">
     <w:lvl w:ilvl="0">
       <w:start w:val="1"/>
       <w:numFmt w:val="upperRoman"/>
@@ -2366,7 +3578,117 @@
       </w:rPr>
     </w:lvl>
   </w:abstractNum>
-  <w:abstractNum w:abstractNumId="6">
+  <w:abstractNum w:abstractNumId="7">
+    <w:lvl w:ilvl="0">
+      <w:start w:val="1"/>
+      <w:numFmt w:val="bullet"/>
+      <w:lvlText w:val="●"/>
+      <w:lvlJc w:val="left"/>
+      <w:pPr>
+        <w:ind w:left="1440" w:hanging="360"/>
+      </w:pPr>
+      <w:rPr>
+        <w:u w:val="none"/>
+      </w:rPr>
+    </w:lvl>
+    <w:lvl w:ilvl="1">
+      <w:start w:val="1"/>
+      <w:numFmt w:val="bullet"/>
+      <w:lvlText w:val="○"/>
+      <w:lvlJc w:val="left"/>
+      <w:pPr>
+        <w:ind w:left="2160" w:hanging="360"/>
+      </w:pPr>
+      <w:rPr>
+        <w:u w:val="none"/>
+      </w:rPr>
+    </w:lvl>
+    <w:lvl w:ilvl="2">
+      <w:start w:val="1"/>
+      <w:numFmt w:val="bullet"/>
+      <w:lvlText w:val="■"/>
+      <w:lvlJc w:val="left"/>
+      <w:pPr>
+        <w:ind w:left="2880" w:hanging="360"/>
+      </w:pPr>
+      <w:rPr>
+        <w:u w:val="none"/>
+      </w:rPr>
+    </w:lvl>
+    <w:lvl w:ilvl="3">
+      <w:start w:val="1"/>
+      <w:numFmt w:val="bullet"/>
+      <w:lvlText w:val="●"/>
+      <w:lvlJc w:val="left"/>
+      <w:pPr>
+        <w:ind w:left="3600" w:hanging="360"/>
+      </w:pPr>
+      <w:rPr>
+        <w:u w:val="none"/>
+      </w:rPr>
+    </w:lvl>
+    <w:lvl w:ilvl="4">
+      <w:start w:val="1"/>
+      <w:numFmt w:val="bullet"/>
+      <w:lvlText w:val="○"/>
+      <w:lvlJc w:val="left"/>
+      <w:pPr>
+        <w:ind w:left="4320" w:hanging="360"/>
+      </w:pPr>
+      <w:rPr>
+        <w:u w:val="none"/>
+      </w:rPr>
+    </w:lvl>
+    <w:lvl w:ilvl="5">
+      <w:start w:val="1"/>
+      <w:numFmt w:val="bullet"/>
+      <w:lvlText w:val="■"/>
+      <w:lvlJc w:val="left"/>
+      <w:pPr>
+        <w:ind w:left="5040" w:hanging="360"/>
+      </w:pPr>
+      <w:rPr>
+        <w:u w:val="none"/>
+      </w:rPr>
+    </w:lvl>
+    <w:lvl w:ilvl="6">
+      <w:start w:val="1"/>
+      <w:numFmt w:val="bullet"/>
+      <w:lvlText w:val="●"/>
+      <w:lvlJc w:val="left"/>
+      <w:pPr>
+        <w:ind w:left="5760" w:hanging="360"/>
+      </w:pPr>
+      <w:rPr>
+        <w:u w:val="none"/>
+      </w:rPr>
+    </w:lvl>
+    <w:lvl w:ilvl="7">
+      <w:start w:val="1"/>
+      <w:numFmt w:val="bullet"/>
+      <w:lvlText w:val="○"/>
+      <w:lvlJc w:val="left"/>
+      <w:pPr>
+        <w:ind w:left="6480" w:hanging="360"/>
+      </w:pPr>
+      <w:rPr>
+        <w:u w:val="none"/>
+      </w:rPr>
+    </w:lvl>
+    <w:lvl w:ilvl="8">
+      <w:start w:val="1"/>
+      <w:numFmt w:val="bullet"/>
+      <w:lvlText w:val="■"/>
+      <w:lvlJc w:val="left"/>
+      <w:pPr>
+        <w:ind w:left="7200" w:hanging="360"/>
+      </w:pPr>
+      <w:rPr>
+        <w:u w:val="none"/>
+      </w:rPr>
+    </w:lvl>
+  </w:abstractNum>
+  <w:abstractNum w:abstractNumId="8">
     <w:lvl w:ilvl="0">
       <w:start w:val="1"/>
       <w:numFmt w:val="decimal"/>
@@ -2493,6 +3815,12 @@
   </w:num>
   <w:num w:numId="6">
     <w:abstractNumId w:val="6"/>
+  </w:num>
+  <w:num w:numId="7">
+    <w:abstractNumId w:val="7"/>
+  </w:num>
+  <w:num w:numId="8">
+    <w:abstractNumId w:val="8"/>
   </w:num>
 </w:numbering>
 </file>

</xml_diff>